<commit_message>
Add products details in products.json
</commit_message>
<xml_diff>
--- a/admin/inc/images/clothes/men/pants/casual/all casual.docx
+++ b/admin/inc/images/clothes/men/pants/casual/all casual.docx
@@ -67,7 +67,7 @@
                 <w:sz w:val="26"/>
                 <w:szCs w:val="26"/>
               </w:rPr>
-              <w:t>Weatherproof Vintage Men's Regular Fit Excursion Pants - Ultra Stretch Casual Flat Front Chino</w:t>
+              <w:t>Weatherproof Vintage Men's Regular Fit Stretch Chino Pants</w:t>
             </w:r>
           </w:p>
         </w:tc>
@@ -265,85 +265,226 @@
             <w:pPr>
               <w:rPr>
                 <w:rFonts w:ascii="Leelawadee" w:hAnsi="Leelawadee" w:cs="Leelawadee"/>
-                <w:sz w:val="26"/>
-                <w:szCs w:val="26"/>
-              </w:rPr>
-            </w:pPr>
-            <w:r>
-              <w:rPr>
-                <w:rFonts w:ascii="Leelawadee" w:hAnsi="Leelawadee" w:cs="Leelawadee"/>
-                <w:sz w:val="26"/>
-                <w:szCs w:val="26"/>
-              </w:rPr>
-              <w:t>YOUR GO-TO PAIR OF PANTS FOR ALL-DAY COMFORT: Featuring a timeless, minimal design with a regular fit and straight leg that flatters any body type, the Weatherproof Vintage Men's Excursions Pants make a great addition to any man’s closet. Ultra-versatile to take you from dusk till dawn, and available in many classic colors, these comfy pants will become your go-to pair for any occasion.</w:t>
-            </w:r>
-          </w:p>
-          <w:p>
-            <w:pPr>
-              <w:rPr>
-                <w:rFonts w:ascii="Leelawadee" w:hAnsi="Leelawadee" w:cs="Leelawadee"/>
-                <w:sz w:val="26"/>
-                <w:szCs w:val="26"/>
-              </w:rPr>
-            </w:pPr>
-            <w:r>
-              <w:rPr>
-                <w:rFonts w:ascii="Leelawadee" w:hAnsi="Leelawadee" w:cs="Leelawadee"/>
-                <w:sz w:val="26"/>
-                <w:szCs w:val="26"/>
-              </w:rPr>
-              <w:t>PERFORMANCE, STRETCH FABRIC &amp; WAIST GRIPPER: Made of excellent quality performance stretch fabric that moves with your body and feels great on your skin, these men's casual pants will grant you the all-day comfort you long for without sacrificing your style. To guarantee perfect fit, our pants for men also feature an inner flex waist with a handy gripper to keep your shirts from coming untucked.</w:t>
-            </w:r>
-          </w:p>
-          <w:p>
-            <w:pPr>
-              <w:rPr>
-                <w:rFonts w:ascii="Leelawadee" w:hAnsi="Leelawadee" w:cs="Leelawadee"/>
-                <w:sz w:val="26"/>
-                <w:szCs w:val="26"/>
-              </w:rPr>
-            </w:pPr>
-            <w:r>
-              <w:rPr>
-                <w:rFonts w:ascii="Leelawadee" w:hAnsi="Leelawadee" w:cs="Leelawadee"/>
-                <w:sz w:val="26"/>
-                <w:szCs w:val="26"/>
-              </w:rPr>
-              <w:t>LIGHTWEIGHT &amp; WATER REPELLENT DESIGN: Thoroughly made to be as lightweight, breathable and durable as possible, these amazing performance pants for men can be worn throughout all four seasons without causing the slightest discomfort. Plus, their water-repellent quality will even keep you protected from annoying raindrops!</w:t>
-            </w:r>
-          </w:p>
-          <w:p>
-            <w:pPr>
-              <w:rPr>
-                <w:rFonts w:ascii="Leelawadee" w:hAnsi="Leelawadee" w:cs="Leelawadee"/>
-                <w:sz w:val="26"/>
-                <w:szCs w:val="26"/>
-              </w:rPr>
-            </w:pPr>
-            <w:r>
-              <w:rPr>
-                <w:rFonts w:ascii="Leelawadee" w:hAnsi="Leelawadee" w:cs="Leelawadee"/>
-                <w:sz w:val="26"/>
-                <w:szCs w:val="26"/>
-              </w:rPr>
-              <w:t>CLASSIC 5 POCKET DESIGN &amp; EXTRA SECURE ZIPPER SIDE POCKET: Our everyday men’s pant trousers come with the classic 5-pocket design that looks spotless on any man, of any age or style. Plus, it features a discreet, secured exposed zipper side pocket to keep your essentials safely in place while on the go.</w:t>
-            </w:r>
-          </w:p>
-          <w:p>
-            <w:pPr>
-              <w:rPr>
-                <w:rFonts w:ascii="Leelawadee" w:hAnsi="Leelawadee" w:cs="Leelawadee"/>
-                <w:sz w:val="26"/>
-                <w:szCs w:val="26"/>
-              </w:rPr>
-            </w:pPr>
-            <w:r>
-              <w:rPr>
-                <w:rFonts w:ascii="Leelawadee" w:hAnsi="Leelawadee" w:cs="Leelawadee"/>
-                <w:sz w:val="26"/>
-                <w:szCs w:val="26"/>
-              </w:rPr>
-              <w:t>WITH WEATHERPROOF’S SEAL OF EXCELLENCE, SINCE 1948: Devoted to creating excellent quality garments that cater to the needs of the American Adventurer, Weatherproof Vintage delivers innovative techniques, superior comfort and unmatched style in the form of timeless outerwear. Ideal for all-year-round wear, even for unpredictable weather conditions, Weatherproof Garments will always have you covered!</w:t>
+                <w:b/>
+                <w:bCs/>
+                <w:sz w:val="26"/>
+                <w:szCs w:val="26"/>
+              </w:rPr>
+            </w:pPr>
+            <w:r>
+              <w:rPr>
+                <w:rFonts w:ascii="Leelawadee" w:hAnsi="Leelawadee" w:cs="Leelawadee"/>
+                <w:b/>
+                <w:bCs/>
+                <w:sz w:val="26"/>
+                <w:szCs w:val="26"/>
+              </w:rPr>
+              <w:t>All-Day Comfort &amp; Timeless Style</w:t>
+            </w:r>
+          </w:p>
+          <w:p>
+            <w:pPr>
+              <w:rPr>
+                <w:rFonts w:ascii="Leelawadee" w:hAnsi="Leelawadee" w:cs="Leelawadee"/>
+                <w:sz w:val="26"/>
+                <w:szCs w:val="26"/>
+              </w:rPr>
+            </w:pPr>
+            <w:r>
+              <w:rPr>
+                <w:rFonts w:ascii="Leelawadee" w:hAnsi="Leelawadee" w:cs="Leelawadee"/>
+                <w:sz w:val="26"/>
+                <w:szCs w:val="26"/>
+              </w:rPr>
+              <w:t>Designed for versatility, the Weatherproof Vintage Men's Excursion Pants offer a regular fit with a straight leg that flatters any body type. Available in classic colors, these ultra-comfortable pants transition effortlessly from day to night.</w:t>
+            </w:r>
+          </w:p>
+          <w:p>
+            <w:pPr>
+              <w:rPr>
+                <w:rFonts w:ascii="Leelawadee" w:hAnsi="Leelawadee" w:cs="Leelawadee"/>
+                <w:sz w:val="26"/>
+                <w:szCs w:val="26"/>
+              </w:rPr>
+            </w:pPr>
+          </w:p>
+          <w:p>
+            <w:pPr>
+              <w:rPr>
+                <w:rFonts w:ascii="Leelawadee" w:hAnsi="Leelawadee" w:cs="Leelawadee"/>
+                <w:b/>
+                <w:bCs/>
+                <w:sz w:val="26"/>
+                <w:szCs w:val="26"/>
+              </w:rPr>
+            </w:pPr>
+            <w:r>
+              <w:rPr>
+                <w:rFonts w:ascii="Leelawadee" w:hAnsi="Leelawadee" w:cs="Leelawadee"/>
+                <w:b/>
+                <w:bCs/>
+                <w:sz w:val="26"/>
+                <w:szCs w:val="26"/>
+              </w:rPr>
+              <w:t>Performance Stretch Fabric with Waist Gripper</w:t>
+            </w:r>
+          </w:p>
+          <w:p>
+            <w:pPr>
+              <w:rPr>
+                <w:rFonts w:ascii="Leelawadee" w:hAnsi="Leelawadee" w:cs="Leelawadee"/>
+                <w:sz w:val="26"/>
+                <w:szCs w:val="26"/>
+              </w:rPr>
+            </w:pPr>
+            <w:r>
+              <w:rPr>
+                <w:rFonts w:ascii="Leelawadee" w:hAnsi="Leelawadee" w:cs="Leelawadee"/>
+                <w:sz w:val="26"/>
+                <w:szCs w:val="26"/>
+              </w:rPr>
+              <w:t>Crafted from high-quality stretch fabric, these pants move with you while providing lasting comfort. The inner flex waistband features a gripper to keep your shirt neatly tucked for a polished look.</w:t>
+            </w:r>
+          </w:p>
+          <w:p>
+            <w:pPr>
+              <w:rPr>
+                <w:rFonts w:ascii="Leelawadee" w:hAnsi="Leelawadee" w:cs="Leelawadee"/>
+                <w:sz w:val="26"/>
+                <w:szCs w:val="26"/>
+              </w:rPr>
+            </w:pPr>
+          </w:p>
+          <w:p>
+            <w:pPr>
+              <w:rPr>
+                <w:rFonts w:ascii="Leelawadee" w:hAnsi="Leelawadee" w:cs="Leelawadee"/>
+                <w:b/>
+                <w:bCs/>
+                <w:sz w:val="26"/>
+                <w:szCs w:val="26"/>
+              </w:rPr>
+            </w:pPr>
+            <w:r>
+              <w:rPr>
+                <w:rFonts w:ascii="Leelawadee" w:hAnsi="Leelawadee" w:cs="Leelawadee"/>
+                <w:b/>
+                <w:bCs/>
+                <w:sz w:val="26"/>
+                <w:szCs w:val="26"/>
+              </w:rPr>
+              <w:t>Lightweight &amp; Water-Repellent</w:t>
+            </w:r>
+          </w:p>
+          <w:p>
+            <w:pPr>
+              <w:rPr>
+                <w:rFonts w:ascii="Leelawadee" w:hAnsi="Leelawadee" w:cs="Leelawadee"/>
+                <w:sz w:val="26"/>
+                <w:szCs w:val="26"/>
+              </w:rPr>
+            </w:pPr>
+            <w:r>
+              <w:rPr>
+                <w:rFonts w:ascii="Leelawadee" w:hAnsi="Leelawadee" w:cs="Leelawadee"/>
+                <w:sz w:val="26"/>
+                <w:szCs w:val="26"/>
+              </w:rPr>
+              <w:t>Perfect for year-round wear, these breathable pants are lightweight yet durable. Their water-repellent finish offers added protection against unexpected rain.</w:t>
+            </w:r>
+          </w:p>
+          <w:p>
+            <w:pPr>
+              <w:rPr>
+                <w:rFonts w:ascii="Leelawadee" w:hAnsi="Leelawadee" w:cs="Leelawadee"/>
+                <w:sz w:val="26"/>
+                <w:szCs w:val="26"/>
+              </w:rPr>
+            </w:pPr>
+          </w:p>
+          <w:p>
+            <w:pPr>
+              <w:rPr>
+                <w:rFonts w:ascii="Leelawadee" w:hAnsi="Leelawadee" w:cs="Leelawadee"/>
+                <w:b/>
+                <w:bCs/>
+                <w:sz w:val="26"/>
+                <w:szCs w:val="26"/>
+              </w:rPr>
+            </w:pPr>
+            <w:r>
+              <w:rPr>
+                <w:rFonts w:ascii="Leelawadee" w:hAnsi="Leelawadee" w:cs="Leelawadee"/>
+                <w:b/>
+                <w:bCs/>
+                <w:sz w:val="26"/>
+                <w:szCs w:val="26"/>
+              </w:rPr>
+              <w:t>Classic 5-Pocket Design with Secure Zipper Pocket</w:t>
+            </w:r>
+          </w:p>
+          <w:p>
+            <w:pPr>
+              <w:rPr>
+                <w:rFonts w:ascii="Leelawadee" w:hAnsi="Leelawadee" w:cs="Leelawadee"/>
+                <w:sz w:val="26"/>
+                <w:szCs w:val="26"/>
+              </w:rPr>
+            </w:pPr>
+            <w:r>
+              <w:rPr>
+                <w:rFonts w:ascii="Leelawadee" w:hAnsi="Leelawadee" w:cs="Leelawadee"/>
+                <w:sz w:val="26"/>
+                <w:szCs w:val="26"/>
+              </w:rPr>
+              <w:t>Featuring a timeless 5-pocket design, these pants also include a discreet, secure zipper side pocket to keep essentials safe on the go.</w:t>
+            </w:r>
+          </w:p>
+          <w:p>
+            <w:pPr>
+              <w:rPr>
+                <w:rFonts w:ascii="Leelawadee" w:hAnsi="Leelawadee" w:cs="Leelawadee"/>
+                <w:sz w:val="26"/>
+                <w:szCs w:val="26"/>
+              </w:rPr>
+            </w:pPr>
+          </w:p>
+          <w:p>
+            <w:pPr>
+              <w:rPr>
+                <w:rFonts w:ascii="Leelawadee" w:hAnsi="Leelawadee" w:cs="Leelawadee"/>
+                <w:b/>
+                <w:bCs/>
+                <w:sz w:val="26"/>
+                <w:szCs w:val="26"/>
+              </w:rPr>
+            </w:pPr>
+            <w:r>
+              <w:rPr>
+                <w:rFonts w:ascii="Leelawadee" w:hAnsi="Leelawadee" w:cs="Leelawadee"/>
+                <w:b/>
+                <w:bCs/>
+                <w:sz w:val="26"/>
+                <w:szCs w:val="26"/>
+              </w:rPr>
+              <w:t>Weatherproof Vintage – Quality Since 1948</w:t>
+            </w:r>
+          </w:p>
+          <w:p>
+            <w:pPr>
+              <w:rPr>
+                <w:rFonts w:ascii="Leelawadee" w:hAnsi="Leelawadee" w:cs="Leelawadee"/>
+                <w:sz w:val="26"/>
+                <w:szCs w:val="26"/>
+              </w:rPr>
+            </w:pPr>
+            <w:r>
+              <w:rPr>
+                <w:rFonts w:ascii="Leelawadee" w:hAnsi="Leelawadee" w:cs="Leelawadee"/>
+                <w:sz w:val="26"/>
+                <w:szCs w:val="26"/>
+              </w:rPr>
+              <w:t>With a legacy of craftsmanship, Weatherproof Vintage creates durable, stylish, and functional apparel for the modern adventurer—ready for any season or condition.</w:t>
             </w:r>
           </w:p>
         </w:tc>
@@ -374,193 +515,193 @@
                 <w:sz w:val="26"/>
                 <w:szCs w:val="26"/>
               </w:rPr>
+              <w:t>2</w:t>
+            </w:r>
+          </w:p>
+        </w:tc>
+        <w:tc>
+          <w:tcPr>
+            <w:tcW w:w="6521" w:type="dxa"/>
+            <w:tcBorders>
+              <w:top w:val="single" w:sz="18" w:space="0" w:color="auto"/>
+            </w:tcBorders>
+          </w:tcPr>
+          <w:p>
+            <w:pPr>
+              <w:rPr>
+                <w:rFonts w:ascii="Leelawadee" w:hAnsi="Leelawadee" w:cs="Leelawadee"/>
+                <w:sz w:val="26"/>
+                <w:szCs w:val="26"/>
+              </w:rPr>
+            </w:pPr>
+            <w:r>
+              <w:rPr>
+                <w:rFonts w:ascii="Leelawadee" w:hAnsi="Leelawadee" w:cs="Leelawadee"/>
+                <w:sz w:val="26"/>
+                <w:szCs w:val="26"/>
+              </w:rPr>
+              <w:t>Lee Men's Extreme Motion Regular Fit Straight-Leg Pants</w:t>
+            </w:r>
+          </w:p>
+        </w:tc>
+        <w:tc>
+          <w:tcPr>
+            <w:tcW w:w="8647" w:type="dxa"/>
+            <w:tcBorders>
+              <w:top w:val="single" w:sz="18" w:space="0" w:color="auto"/>
+            </w:tcBorders>
+          </w:tcPr>
+          <w:p>
+            <w:pPr>
+              <w:rPr>
+                <w:rFonts w:ascii="Leelawadee" w:hAnsi="Leelawadee" w:cs="Leelawadee"/>
+                <w:sz w:val="26"/>
+                <w:szCs w:val="26"/>
+              </w:rPr>
+            </w:pPr>
+            <w:r>
+              <w:rPr>
+                <w:rFonts w:ascii="Leelawadee" w:hAnsi="Leelawadee" w:cs="Leelawadee"/>
+                <w:sz w:val="26"/>
+                <w:szCs w:val="26"/>
+              </w:rPr>
+              <w:t>Fabric type</w:t>
+            </w:r>
+            <w:r>
+              <w:rPr>
+                <w:rFonts w:ascii="Leelawadee" w:hAnsi="Leelawadee" w:cs="Leelawadee"/>
+                <w:sz w:val="26"/>
+                <w:szCs w:val="26"/>
+              </w:rPr>
+              <w:t xml:space="preserve">: </w:t>
+            </w:r>
+            <w:r>
+              <w:rPr>
+                <w:rFonts w:ascii="Leelawadee" w:hAnsi="Leelawadee" w:cs="Leelawadee"/>
+                <w:sz w:val="26"/>
+                <w:szCs w:val="26"/>
+              </w:rPr>
+              <w:t>97% Cotton, 3% Spandex</w:t>
+            </w:r>
+          </w:p>
+          <w:p>
+            <w:pPr>
+              <w:rPr>
+                <w:rFonts w:ascii="Leelawadee" w:hAnsi="Leelawadee" w:cs="Leelawadee"/>
+                <w:sz w:val="26"/>
+                <w:szCs w:val="26"/>
+              </w:rPr>
+            </w:pPr>
+            <w:r>
+              <w:rPr>
+                <w:rFonts w:ascii="Leelawadee" w:hAnsi="Leelawadee" w:cs="Leelawadee"/>
+                <w:sz w:val="26"/>
+                <w:szCs w:val="26"/>
+              </w:rPr>
+              <w:t>Care instructions</w:t>
+            </w:r>
+            <w:r>
+              <w:rPr>
+                <w:rFonts w:ascii="Leelawadee" w:hAnsi="Leelawadee" w:cs="Leelawadee"/>
+                <w:sz w:val="26"/>
+                <w:szCs w:val="26"/>
+              </w:rPr>
+              <w:t xml:space="preserve">: </w:t>
+            </w:r>
+            <w:r>
+              <w:rPr>
+                <w:rFonts w:ascii="Leelawadee" w:hAnsi="Leelawadee" w:cs="Leelawadee"/>
+                <w:sz w:val="26"/>
+                <w:szCs w:val="26"/>
+              </w:rPr>
+              <w:t>Machine Wash</w:t>
+            </w:r>
+          </w:p>
+          <w:p>
+            <w:pPr>
+              <w:rPr>
+                <w:rFonts w:ascii="Leelawadee" w:hAnsi="Leelawadee" w:cs="Leelawadee"/>
+                <w:sz w:val="26"/>
+                <w:szCs w:val="26"/>
+              </w:rPr>
+            </w:pPr>
+            <w:r>
+              <w:rPr>
+                <w:rFonts w:ascii="Leelawadee" w:hAnsi="Leelawadee" w:cs="Leelawadee"/>
+                <w:sz w:val="26"/>
+                <w:szCs w:val="26"/>
+              </w:rPr>
+              <w:t>Origin</w:t>
+            </w:r>
+            <w:r>
+              <w:rPr>
+                <w:rFonts w:ascii="Leelawadee" w:hAnsi="Leelawadee" w:cs="Leelawadee"/>
+                <w:sz w:val="26"/>
+                <w:szCs w:val="26"/>
+              </w:rPr>
+              <w:t xml:space="preserve">: </w:t>
+            </w:r>
+            <w:r>
+              <w:rPr>
+                <w:rFonts w:ascii="Leelawadee" w:hAnsi="Leelawadee" w:cs="Leelawadee"/>
+                <w:sz w:val="26"/>
+                <w:szCs w:val="26"/>
+              </w:rPr>
+              <w:t>Imported</w:t>
+            </w:r>
+          </w:p>
+          <w:p>
+            <w:pPr>
+              <w:rPr>
+                <w:rFonts w:ascii="Leelawadee" w:hAnsi="Leelawadee" w:cs="Leelawadee"/>
+                <w:sz w:val="26"/>
+                <w:szCs w:val="26"/>
+              </w:rPr>
+            </w:pPr>
+            <w:r>
+              <w:rPr>
+                <w:rFonts w:ascii="Leelawadee" w:hAnsi="Leelawadee" w:cs="Leelawadee"/>
+                <w:sz w:val="26"/>
+                <w:szCs w:val="26"/>
+              </w:rPr>
+              <w:t>Closure type</w:t>
+            </w:r>
+            <w:r>
+              <w:rPr>
+                <w:rFonts w:ascii="Leelawadee" w:hAnsi="Leelawadee" w:cs="Leelawadee"/>
+                <w:sz w:val="26"/>
+                <w:szCs w:val="26"/>
+              </w:rPr>
+              <w:t xml:space="preserve">: </w:t>
+            </w:r>
+            <w:r>
+              <w:rPr>
+                <w:rFonts w:ascii="Leelawadee" w:hAnsi="Leelawadee" w:cs="Leelawadee"/>
+                <w:sz w:val="26"/>
+                <w:szCs w:val="26"/>
+              </w:rPr>
+              <w:t>Zipper</w:t>
+            </w:r>
+          </w:p>
+          <w:p>
+            <w:pPr>
+              <w:rPr>
+                <w:rFonts w:ascii="Leelawadee" w:hAnsi="Leelawadee" w:cs="Leelawadee"/>
+                <w:b/>
+                <w:bCs/>
+                <w:sz w:val="26"/>
+                <w:szCs w:val="26"/>
+              </w:rPr>
+            </w:pPr>
+            <w:r>
+              <w:rPr>
+                <w:rFonts w:ascii="Leelawadee" w:hAnsi="Leelawadee" w:cs="Leelawadee"/>
+                <w:b/>
+                <w:bCs/>
+                <w:sz w:val="26"/>
+                <w:szCs w:val="26"/>
+              </w:rPr>
               <w:lastRenderedPageBreak/>
-              <w:t>2</w:t>
-            </w:r>
-          </w:p>
-        </w:tc>
-        <w:tc>
-          <w:tcPr>
-            <w:tcW w:w="6521" w:type="dxa"/>
-            <w:tcBorders>
-              <w:top w:val="single" w:sz="18" w:space="0" w:color="auto"/>
-            </w:tcBorders>
-          </w:tcPr>
-          <w:p>
-            <w:pPr>
-              <w:rPr>
-                <w:rFonts w:ascii="Leelawadee" w:hAnsi="Leelawadee" w:cs="Leelawadee"/>
-                <w:sz w:val="26"/>
-                <w:szCs w:val="26"/>
-              </w:rPr>
-            </w:pPr>
-            <w:r>
-              <w:rPr>
-                <w:rFonts w:ascii="Leelawadee" w:hAnsi="Leelawadee" w:cs="Leelawadee"/>
-                <w:sz w:val="26"/>
-                <w:szCs w:val="26"/>
-              </w:rPr>
-              <w:t>Lee Men's Extreme Motion Flat Front Regular Straight Pant</w:t>
-            </w:r>
-          </w:p>
-        </w:tc>
-        <w:tc>
-          <w:tcPr>
-            <w:tcW w:w="8647" w:type="dxa"/>
-            <w:tcBorders>
-              <w:top w:val="single" w:sz="18" w:space="0" w:color="auto"/>
-            </w:tcBorders>
-          </w:tcPr>
-          <w:p>
-            <w:pPr>
-              <w:rPr>
-                <w:rFonts w:ascii="Leelawadee" w:hAnsi="Leelawadee" w:cs="Leelawadee"/>
-                <w:sz w:val="26"/>
-                <w:szCs w:val="26"/>
-              </w:rPr>
-            </w:pPr>
-            <w:r>
-              <w:rPr>
-                <w:rFonts w:ascii="Leelawadee" w:hAnsi="Leelawadee" w:cs="Leelawadee"/>
-                <w:sz w:val="26"/>
-                <w:szCs w:val="26"/>
-              </w:rPr>
-              <w:t>Fabric type</w:t>
-            </w:r>
-            <w:r>
-              <w:rPr>
-                <w:rFonts w:ascii="Leelawadee" w:hAnsi="Leelawadee" w:cs="Leelawadee"/>
-                <w:sz w:val="26"/>
-                <w:szCs w:val="26"/>
-              </w:rPr>
-              <w:t xml:space="preserve">: </w:t>
-            </w:r>
-            <w:r>
-              <w:rPr>
-                <w:rFonts w:ascii="Leelawadee" w:hAnsi="Leelawadee" w:cs="Leelawadee"/>
-                <w:sz w:val="26"/>
-                <w:szCs w:val="26"/>
-              </w:rPr>
-              <w:t>97% Cotton, 3% Spandex</w:t>
-            </w:r>
-          </w:p>
-          <w:p>
-            <w:pPr>
-              <w:rPr>
-                <w:rFonts w:ascii="Leelawadee" w:hAnsi="Leelawadee" w:cs="Leelawadee"/>
-                <w:sz w:val="26"/>
-                <w:szCs w:val="26"/>
-              </w:rPr>
-            </w:pPr>
-            <w:r>
-              <w:rPr>
-                <w:rFonts w:ascii="Leelawadee" w:hAnsi="Leelawadee" w:cs="Leelawadee"/>
-                <w:sz w:val="26"/>
-                <w:szCs w:val="26"/>
-              </w:rPr>
-              <w:t>Care instructions</w:t>
-            </w:r>
-            <w:r>
-              <w:rPr>
-                <w:rFonts w:ascii="Leelawadee" w:hAnsi="Leelawadee" w:cs="Leelawadee"/>
-                <w:sz w:val="26"/>
-                <w:szCs w:val="26"/>
-              </w:rPr>
-              <w:t xml:space="preserve">: </w:t>
-            </w:r>
-            <w:r>
-              <w:rPr>
-                <w:rFonts w:ascii="Leelawadee" w:hAnsi="Leelawadee" w:cs="Leelawadee"/>
-                <w:sz w:val="26"/>
-                <w:szCs w:val="26"/>
-              </w:rPr>
-              <w:t>Machine Wash</w:t>
-            </w:r>
-          </w:p>
-          <w:p>
-            <w:pPr>
-              <w:rPr>
-                <w:rFonts w:ascii="Leelawadee" w:hAnsi="Leelawadee" w:cs="Leelawadee"/>
-                <w:sz w:val="26"/>
-                <w:szCs w:val="26"/>
-              </w:rPr>
-            </w:pPr>
-            <w:r>
-              <w:rPr>
-                <w:rFonts w:ascii="Leelawadee" w:hAnsi="Leelawadee" w:cs="Leelawadee"/>
-                <w:sz w:val="26"/>
-                <w:szCs w:val="26"/>
-              </w:rPr>
-              <w:t>Origin</w:t>
-            </w:r>
-            <w:r>
-              <w:rPr>
-                <w:rFonts w:ascii="Leelawadee" w:hAnsi="Leelawadee" w:cs="Leelawadee"/>
-                <w:sz w:val="26"/>
-                <w:szCs w:val="26"/>
-              </w:rPr>
-              <w:t xml:space="preserve">: </w:t>
-            </w:r>
-            <w:r>
-              <w:rPr>
-                <w:rFonts w:ascii="Leelawadee" w:hAnsi="Leelawadee" w:cs="Leelawadee"/>
-                <w:sz w:val="26"/>
-                <w:szCs w:val="26"/>
-              </w:rPr>
-              <w:t>Imported</w:t>
-            </w:r>
-          </w:p>
-          <w:p>
-            <w:pPr>
-              <w:rPr>
-                <w:rFonts w:ascii="Leelawadee" w:hAnsi="Leelawadee" w:cs="Leelawadee"/>
-                <w:sz w:val="26"/>
-                <w:szCs w:val="26"/>
-              </w:rPr>
-            </w:pPr>
-            <w:r>
-              <w:rPr>
-                <w:rFonts w:ascii="Leelawadee" w:hAnsi="Leelawadee" w:cs="Leelawadee"/>
-                <w:sz w:val="26"/>
-                <w:szCs w:val="26"/>
-              </w:rPr>
-              <w:t>Closure type</w:t>
-            </w:r>
-            <w:r>
-              <w:rPr>
-                <w:rFonts w:ascii="Leelawadee" w:hAnsi="Leelawadee" w:cs="Leelawadee"/>
-                <w:sz w:val="26"/>
-                <w:szCs w:val="26"/>
-              </w:rPr>
-              <w:t xml:space="preserve">: </w:t>
-            </w:r>
-            <w:r>
-              <w:rPr>
-                <w:rFonts w:ascii="Leelawadee" w:hAnsi="Leelawadee" w:cs="Leelawadee"/>
-                <w:sz w:val="26"/>
-                <w:szCs w:val="26"/>
-              </w:rPr>
-              <w:t>Zipper</w:t>
-            </w:r>
-          </w:p>
-          <w:p>
-            <w:pPr>
-              <w:rPr>
-                <w:rFonts w:ascii="Leelawadee" w:hAnsi="Leelawadee" w:cs="Leelawadee"/>
-                <w:b/>
-                <w:bCs/>
-                <w:sz w:val="26"/>
-                <w:szCs w:val="26"/>
-              </w:rPr>
-            </w:pPr>
-            <w:r>
-              <w:rPr>
-                <w:rFonts w:ascii="Leelawadee" w:hAnsi="Leelawadee" w:cs="Leelawadee"/>
-                <w:b/>
-                <w:bCs/>
-                <w:sz w:val="26"/>
-                <w:szCs w:val="26"/>
-              </w:rPr>
               <w:t>About this item</w:t>
             </w:r>
           </w:p>
@@ -568,103 +709,226 @@
             <w:pPr>
               <w:rPr>
                 <w:rFonts w:ascii="Leelawadee" w:hAnsi="Leelawadee" w:cs="Leelawadee"/>
-                <w:sz w:val="26"/>
-                <w:szCs w:val="26"/>
-              </w:rPr>
-            </w:pPr>
-            <w:r>
-              <w:rPr>
-                <w:rFonts w:ascii="Leelawadee" w:hAnsi="Leelawadee" w:cs="Leelawadee"/>
-                <w:sz w:val="26"/>
-                <w:szCs w:val="26"/>
-              </w:rPr>
-              <w:t xml:space="preserve">STRAIGHT FIT. With a straight fit through the hip and thigh, these khaki pants sit at the natural waist with a flex waistband for comfort. These straight fit pants </w:t>
-            </w:r>
-            <w:proofErr w:type="gramStart"/>
-            <w:r>
-              <w:rPr>
-                <w:rFonts w:ascii="Leelawadee" w:hAnsi="Leelawadee" w:cs="Leelawadee"/>
-                <w:sz w:val="26"/>
-                <w:szCs w:val="26"/>
-              </w:rPr>
-              <w:t>provides</w:t>
-            </w:r>
-            <w:proofErr w:type="gramEnd"/>
-            <w:r>
-              <w:rPr>
-                <w:rFonts w:ascii="Leelawadee" w:hAnsi="Leelawadee" w:cs="Leelawadee"/>
-                <w:sz w:val="26"/>
-                <w:szCs w:val="26"/>
-              </w:rPr>
-              <w:t xml:space="preserve"> a tailored look that keeps you comfortable all day long.</w:t>
-            </w:r>
-          </w:p>
-          <w:p>
-            <w:pPr>
-              <w:rPr>
-                <w:rFonts w:ascii="Leelawadee" w:hAnsi="Leelawadee" w:cs="Leelawadee"/>
-                <w:sz w:val="26"/>
-                <w:szCs w:val="26"/>
-              </w:rPr>
-            </w:pPr>
-            <w:r>
-              <w:rPr>
-                <w:rFonts w:ascii="Leelawadee" w:hAnsi="Leelawadee" w:cs="Leelawadee"/>
-                <w:sz w:val="26"/>
-                <w:szCs w:val="26"/>
-              </w:rPr>
-              <w:t>CLASSIC 4-POCKET STYLING. These straight fit pants are designed with four pockets with a timeless look, perfect for most occasions.</w:t>
-            </w:r>
-          </w:p>
-          <w:p>
-            <w:pPr>
-              <w:rPr>
-                <w:rFonts w:ascii="Leelawadee" w:hAnsi="Leelawadee" w:cs="Leelawadee"/>
-                <w:sz w:val="26"/>
-                <w:szCs w:val="26"/>
-              </w:rPr>
-            </w:pPr>
-            <w:r>
-              <w:rPr>
-                <w:rFonts w:ascii="Leelawadee" w:hAnsi="Leelawadee" w:cs="Leelawadee"/>
-                <w:sz w:val="26"/>
-                <w:szCs w:val="26"/>
-              </w:rPr>
-              <w:t>LIVE IN COMFORT. The Extreme Comfort Pant offers work-to-play versatility. Athletic details like mesh pockets, a flex waistband and Active Comfort Fabric are combined with a classic khaki look for maximum comfort and style.</w:t>
-            </w:r>
-          </w:p>
-          <w:p>
-            <w:pPr>
-              <w:rPr>
-                <w:rFonts w:ascii="Leelawadee" w:hAnsi="Leelawadee" w:cs="Leelawadee"/>
-                <w:sz w:val="26"/>
-                <w:szCs w:val="26"/>
-              </w:rPr>
-            </w:pPr>
-            <w:r>
-              <w:rPr>
-                <w:rFonts w:ascii="Leelawadee" w:hAnsi="Leelawadee" w:cs="Leelawadee"/>
-                <w:sz w:val="26"/>
-                <w:szCs w:val="26"/>
-              </w:rPr>
-              <w:t>A LIFETIME OF QUALITY. For over 100 years, Lee has produced quality apparel with durability and long-lasting construction in mind. Lee is committed to designing clothing that conforms to your body, allowing you to move through life freely.</w:t>
-            </w:r>
-          </w:p>
-          <w:p>
-            <w:pPr>
-              <w:rPr>
-                <w:rFonts w:ascii="Leelawadee" w:hAnsi="Leelawadee" w:cs="Leelawadee"/>
-                <w:sz w:val="26"/>
-                <w:szCs w:val="26"/>
-              </w:rPr>
-            </w:pPr>
-            <w:r>
-              <w:rPr>
-                <w:rFonts w:ascii="Leelawadee" w:hAnsi="Leelawadee" w:cs="Leelawadee"/>
-                <w:sz w:val="26"/>
-                <w:szCs w:val="26"/>
-              </w:rPr>
-              <w:t>SPECIFICATIONS. Zipper fly with button closure, leg opening: 16.875".</w:t>
+                <w:b/>
+                <w:bCs/>
+                <w:sz w:val="26"/>
+                <w:szCs w:val="26"/>
+              </w:rPr>
+            </w:pPr>
+            <w:r>
+              <w:rPr>
+                <w:rFonts w:ascii="Leelawadee" w:hAnsi="Leelawadee" w:cs="Leelawadee"/>
+                <w:b/>
+                <w:bCs/>
+                <w:sz w:val="26"/>
+                <w:szCs w:val="26"/>
+              </w:rPr>
+              <w:t>Straight Fit &amp; All-Day Comfort</w:t>
+            </w:r>
+          </w:p>
+          <w:p>
+            <w:pPr>
+              <w:rPr>
+                <w:rFonts w:ascii="Leelawadee" w:hAnsi="Leelawadee" w:cs="Leelawadee"/>
+                <w:sz w:val="26"/>
+                <w:szCs w:val="26"/>
+              </w:rPr>
+            </w:pPr>
+            <w:r>
+              <w:rPr>
+                <w:rFonts w:ascii="Leelawadee" w:hAnsi="Leelawadee" w:cs="Leelawadee"/>
+                <w:sz w:val="26"/>
+                <w:szCs w:val="26"/>
+              </w:rPr>
+              <w:t>Designed for a straight fit through the hip and thigh, these khaki pants sit at the natural waist with a flexible waistband for added comfort. The tailored look ensures style without compromising ease of movement.</w:t>
+            </w:r>
+          </w:p>
+          <w:p>
+            <w:pPr>
+              <w:rPr>
+                <w:rFonts w:ascii="Leelawadee" w:hAnsi="Leelawadee" w:cs="Leelawadee"/>
+                <w:sz w:val="26"/>
+                <w:szCs w:val="26"/>
+              </w:rPr>
+            </w:pPr>
+          </w:p>
+          <w:p>
+            <w:pPr>
+              <w:rPr>
+                <w:rFonts w:ascii="Leelawadee" w:hAnsi="Leelawadee" w:cs="Leelawadee"/>
+                <w:b/>
+                <w:bCs/>
+                <w:sz w:val="26"/>
+                <w:szCs w:val="26"/>
+              </w:rPr>
+            </w:pPr>
+            <w:r>
+              <w:rPr>
+                <w:rFonts w:ascii="Leelawadee" w:hAnsi="Leelawadee" w:cs="Leelawadee"/>
+                <w:b/>
+                <w:bCs/>
+                <w:sz w:val="26"/>
+                <w:szCs w:val="26"/>
+              </w:rPr>
+              <w:t>Classic 4-Pocket Design</w:t>
+            </w:r>
+          </w:p>
+          <w:p>
+            <w:pPr>
+              <w:rPr>
+                <w:rFonts w:ascii="Leelawadee" w:hAnsi="Leelawadee" w:cs="Leelawadee"/>
+                <w:sz w:val="26"/>
+                <w:szCs w:val="26"/>
+              </w:rPr>
+            </w:pPr>
+            <w:r>
+              <w:rPr>
+                <w:rFonts w:ascii="Leelawadee" w:hAnsi="Leelawadee" w:cs="Leelawadee"/>
+                <w:sz w:val="26"/>
+                <w:szCs w:val="26"/>
+              </w:rPr>
+              <w:t>Featuring a timeless four-pocket design, these versatile pants are perfect for any occasion, from work to casual outings.</w:t>
+            </w:r>
+          </w:p>
+          <w:p>
+            <w:pPr>
+              <w:rPr>
+                <w:rFonts w:ascii="Leelawadee" w:hAnsi="Leelawadee" w:cs="Leelawadee"/>
+                <w:sz w:val="26"/>
+                <w:szCs w:val="26"/>
+              </w:rPr>
+            </w:pPr>
+          </w:p>
+          <w:p>
+            <w:pPr>
+              <w:rPr>
+                <w:rFonts w:ascii="Leelawadee" w:hAnsi="Leelawadee" w:cs="Leelawadee"/>
+                <w:b/>
+                <w:bCs/>
+                <w:sz w:val="26"/>
+                <w:szCs w:val="26"/>
+              </w:rPr>
+            </w:pPr>
+            <w:r>
+              <w:rPr>
+                <w:rFonts w:ascii="Leelawadee" w:hAnsi="Leelawadee" w:cs="Leelawadee"/>
+                <w:b/>
+                <w:bCs/>
+                <w:sz w:val="26"/>
+                <w:szCs w:val="26"/>
+              </w:rPr>
+              <w:t>Ultimate Comfort &amp; Flexibility</w:t>
+            </w:r>
+          </w:p>
+          <w:p>
+            <w:pPr>
+              <w:rPr>
+                <w:rFonts w:ascii="Leelawadee" w:hAnsi="Leelawadee" w:cs="Leelawadee"/>
+                <w:sz w:val="26"/>
+                <w:szCs w:val="26"/>
+              </w:rPr>
+            </w:pPr>
+            <w:r>
+              <w:rPr>
+                <w:rFonts w:ascii="Leelawadee" w:hAnsi="Leelawadee" w:cs="Leelawadee"/>
+                <w:sz w:val="26"/>
+                <w:szCs w:val="26"/>
+              </w:rPr>
+              <w:t>Built for work-to-play wear, these pants combine athletic-inspired details like mesh pockets, a flex waistband, and Active Comfort Fabric with a classic khaki style for all-day ease.</w:t>
+            </w:r>
+          </w:p>
+          <w:p>
+            <w:pPr>
+              <w:rPr>
+                <w:rFonts w:ascii="Leelawadee" w:hAnsi="Leelawadee" w:cs="Leelawadee"/>
+                <w:sz w:val="26"/>
+                <w:szCs w:val="26"/>
+              </w:rPr>
+            </w:pPr>
+          </w:p>
+          <w:p>
+            <w:pPr>
+              <w:rPr>
+                <w:rFonts w:ascii="Leelawadee" w:hAnsi="Leelawadee" w:cs="Leelawadee"/>
+                <w:b/>
+                <w:bCs/>
+                <w:sz w:val="26"/>
+                <w:szCs w:val="26"/>
+              </w:rPr>
+            </w:pPr>
+            <w:r>
+              <w:rPr>
+                <w:rFonts w:ascii="Leelawadee" w:hAnsi="Leelawadee" w:cs="Leelawadee"/>
+                <w:b/>
+                <w:bCs/>
+                <w:sz w:val="26"/>
+                <w:szCs w:val="26"/>
+              </w:rPr>
+              <w:t>Trusted Quality Since 1889</w:t>
+            </w:r>
+          </w:p>
+          <w:p>
+            <w:pPr>
+              <w:rPr>
+                <w:rFonts w:ascii="Leelawadee" w:hAnsi="Leelawadee" w:cs="Leelawadee"/>
+                <w:sz w:val="26"/>
+                <w:szCs w:val="26"/>
+              </w:rPr>
+            </w:pPr>
+            <w:r>
+              <w:rPr>
+                <w:rFonts w:ascii="Leelawadee" w:hAnsi="Leelawadee" w:cs="Leelawadee"/>
+                <w:sz w:val="26"/>
+                <w:szCs w:val="26"/>
+              </w:rPr>
+              <w:t>For over a century, Lee has crafted durable, high-quality apparel designed to move with you, ensuring comfort and longevity.</w:t>
+            </w:r>
+          </w:p>
+          <w:p>
+            <w:pPr>
+              <w:rPr>
+                <w:rFonts w:ascii="Leelawadee" w:hAnsi="Leelawadee" w:cs="Leelawadee"/>
+                <w:sz w:val="26"/>
+                <w:szCs w:val="26"/>
+              </w:rPr>
+            </w:pPr>
+          </w:p>
+          <w:p>
+            <w:pPr>
+              <w:rPr>
+                <w:rFonts w:ascii="Leelawadee" w:hAnsi="Leelawadee" w:cs="Leelawadee"/>
+                <w:b/>
+                <w:bCs/>
+                <w:sz w:val="26"/>
+                <w:szCs w:val="26"/>
+              </w:rPr>
+            </w:pPr>
+            <w:r>
+              <w:rPr>
+                <w:rFonts w:ascii="Leelawadee" w:hAnsi="Leelawadee" w:cs="Leelawadee"/>
+                <w:b/>
+                <w:bCs/>
+                <w:sz w:val="26"/>
+                <w:szCs w:val="26"/>
+              </w:rPr>
+              <w:t>Functional Details</w:t>
+            </w:r>
+          </w:p>
+          <w:p>
+            <w:pPr>
+              <w:rPr>
+                <w:rFonts w:ascii="Leelawadee" w:hAnsi="Leelawadee" w:cs="Leelawadee"/>
+                <w:sz w:val="26"/>
+                <w:szCs w:val="26"/>
+              </w:rPr>
+            </w:pPr>
+            <w:r>
+              <w:rPr>
+                <w:rFonts w:ascii="Leelawadee" w:hAnsi="Leelawadee" w:cs="Leelawadee"/>
+                <w:sz w:val="26"/>
+                <w:szCs w:val="26"/>
+              </w:rPr>
+              <w:t>Complete with a zipper fly, button closure, and a 16.875" leg opening for a polished yet practical fit.</w:t>
             </w:r>
           </w:p>
         </w:tc>
@@ -695,6 +959,7 @@
                 <w:sz w:val="26"/>
                 <w:szCs w:val="26"/>
               </w:rPr>
+              <w:lastRenderedPageBreak/>
               <w:t>3</w:t>
             </w:r>
           </w:p>
@@ -738,7 +1003,7 @@
                 <w:sz w:val="26"/>
                 <w:szCs w:val="26"/>
               </w:rPr>
-              <w:t xml:space="preserve"> Men's Relaxed Fit Stretch Cargo Pant</w:t>
+              <w:t xml:space="preserve"> Men's Relaxed Fit Stretch Cargo Pants</w:t>
             </w:r>
           </w:p>
         </w:tc>
@@ -906,61 +1171,86 @@
             <w:pPr>
               <w:rPr>
                 <w:rFonts w:ascii="Leelawadee" w:hAnsi="Leelawadee" w:cs="Leelawadee"/>
-                <w:sz w:val="26"/>
-                <w:szCs w:val="26"/>
-              </w:rPr>
-            </w:pPr>
-            <w:r>
-              <w:rPr>
-                <w:rFonts w:ascii="Leelawadee" w:hAnsi="Leelawadee" w:cs="Leelawadee"/>
-                <w:sz w:val="26"/>
-                <w:szCs w:val="26"/>
-              </w:rPr>
-              <w:t>RELAXED FIT. These cargo pants sit at the natural waist. Designed with a relaxed fit through the seat and thigh, these cargos will keep you comfortable during any task</w:t>
-            </w:r>
-          </w:p>
-          <w:p>
-            <w:pPr>
-              <w:rPr>
-                <w:rFonts w:ascii="Leelawadee" w:hAnsi="Leelawadee" w:cs="Leelawadee"/>
-                <w:sz w:val="26"/>
-                <w:szCs w:val="26"/>
-              </w:rPr>
-            </w:pPr>
-            <w:r>
-              <w:rPr>
-                <w:rFonts w:ascii="Leelawadee" w:hAnsi="Leelawadee" w:cs="Leelawadee"/>
-                <w:sz w:val="26"/>
-                <w:szCs w:val="26"/>
-              </w:rPr>
-              <w:t>STRETCH TWILL. A Wrangler classic, these straight-leg men's pants have stretch and flexibility for comfort in movement. A Hollywood waistband offers extra support with your favorite belt</w:t>
-            </w:r>
-          </w:p>
-          <w:p>
-            <w:pPr>
-              <w:rPr>
-                <w:rFonts w:ascii="Leelawadee" w:hAnsi="Leelawadee" w:cs="Leelawadee"/>
-                <w:sz w:val="26"/>
-                <w:szCs w:val="26"/>
-              </w:rPr>
-            </w:pPr>
-            <w:r>
-              <w:rPr>
-                <w:rFonts w:ascii="Leelawadee" w:hAnsi="Leelawadee" w:cs="Leelawadee"/>
-                <w:sz w:val="26"/>
-                <w:szCs w:val="26"/>
-              </w:rPr>
-              <w:t>CLASSIC CARGO PANT. This classic cargo pant is sure to be comfortable and functional for everyday wear. From the outdoors to work, this pant is built for versatility with a timeless silhouette and extra storage</w:t>
-            </w:r>
-          </w:p>
-          <w:p>
-            <w:pPr>
-              <w:rPr>
-                <w:rFonts w:ascii="Leelawadee" w:hAnsi="Leelawadee" w:cs="Leelawadee"/>
-                <w:sz w:val="26"/>
-                <w:szCs w:val="26"/>
-              </w:rPr>
-            </w:pPr>
+                <w:b/>
+                <w:bCs/>
+                <w:sz w:val="26"/>
+                <w:szCs w:val="26"/>
+              </w:rPr>
+            </w:pPr>
+            <w:r>
+              <w:rPr>
+                <w:rFonts w:ascii="Leelawadee" w:hAnsi="Leelawadee" w:cs="Leelawadee"/>
+                <w:b/>
+                <w:bCs/>
+                <w:sz w:val="26"/>
+                <w:szCs w:val="26"/>
+              </w:rPr>
+              <w:t>Relaxed Fit for All-Day Comfort</w:t>
+            </w:r>
+          </w:p>
+          <w:p>
+            <w:pPr>
+              <w:rPr>
+                <w:rFonts w:ascii="Leelawadee" w:hAnsi="Leelawadee" w:cs="Leelawadee"/>
+                <w:sz w:val="26"/>
+                <w:szCs w:val="26"/>
+              </w:rPr>
+            </w:pPr>
+            <w:r>
+              <w:rPr>
+                <w:rFonts w:ascii="Leelawadee" w:hAnsi="Leelawadee" w:cs="Leelawadee"/>
+                <w:sz w:val="26"/>
+                <w:szCs w:val="26"/>
+              </w:rPr>
+              <w:t>Designed to sit at the natural waist with a relaxed fit through the seat and thigh, these cargo pants offer lasting comfort for any task.</w:t>
+            </w:r>
+          </w:p>
+          <w:p>
+            <w:pPr>
+              <w:rPr>
+                <w:rFonts w:ascii="Leelawadee" w:hAnsi="Leelawadee" w:cs="Leelawadee"/>
+                <w:sz w:val="26"/>
+                <w:szCs w:val="26"/>
+              </w:rPr>
+            </w:pPr>
+          </w:p>
+          <w:p>
+            <w:pPr>
+              <w:rPr>
+                <w:rFonts w:ascii="Leelawadee" w:hAnsi="Leelawadee" w:cs="Leelawadee"/>
+                <w:b/>
+                <w:bCs/>
+                <w:sz w:val="26"/>
+                <w:szCs w:val="26"/>
+              </w:rPr>
+            </w:pPr>
+            <w:r>
+              <w:rPr>
+                <w:rFonts w:ascii="Leelawadee" w:hAnsi="Leelawadee" w:cs="Leelawadee"/>
+                <w:b/>
+                <w:bCs/>
+                <w:sz w:val="26"/>
+                <w:szCs w:val="26"/>
+              </w:rPr>
+              <w:t>Stretch Twill Fabric with Flexible Waistband</w:t>
+            </w:r>
+          </w:p>
+          <w:p>
+            <w:pPr>
+              <w:rPr>
+                <w:rFonts w:ascii="Leelawadee" w:hAnsi="Leelawadee" w:cs="Leelawadee"/>
+                <w:sz w:val="26"/>
+                <w:szCs w:val="26"/>
+              </w:rPr>
+            </w:pPr>
+            <w:r>
+              <w:rPr>
+                <w:rFonts w:ascii="Leelawadee" w:hAnsi="Leelawadee" w:cs="Leelawadee"/>
+                <w:sz w:val="26"/>
+                <w:szCs w:val="26"/>
+              </w:rPr>
+              <w:t xml:space="preserve">Made from stretch twill, these straight-leg pants provide ease of movement. The Hollywood waistband ensures a secure fit with your </w:t>
+            </w:r>
             <w:r>
               <w:rPr>
                 <w:rFonts w:ascii="Leelawadee" w:hAnsi="Leelawadee" w:cs="Leelawadee"/>
@@ -968,24 +1258,148 @@
                 <w:szCs w:val="26"/>
               </w:rPr>
               <w:lastRenderedPageBreak/>
-              <w:t>HEAVY-DUTY HARDWARE. Finished with a heavy-duty zipper fly and button closure</w:t>
-            </w:r>
-          </w:p>
-          <w:p>
-            <w:pPr>
-              <w:rPr>
-                <w:rFonts w:ascii="Leelawadee" w:hAnsi="Leelawadee" w:cs="Leelawadee"/>
-                <w:sz w:val="26"/>
-                <w:szCs w:val="26"/>
-              </w:rPr>
-            </w:pPr>
-            <w:r>
-              <w:rPr>
-                <w:rFonts w:ascii="Leelawadee" w:hAnsi="Leelawadee" w:cs="Leelawadee"/>
-                <w:sz w:val="26"/>
-                <w:szCs w:val="26"/>
-              </w:rPr>
-              <w:t>QUICK-ACCESS STORAGE. Equipped with 6 pockets for maximum storage capacity. 2 side cargo flap pockets, 2 slash pockets, and 2 back patch pockets, for easy-access storage. Great for safely storing your cell-phone, tools, wallet, and other personal items or gadgets</w:t>
+              <w:t>favorite belt.</w:t>
+            </w:r>
+          </w:p>
+          <w:p>
+            <w:pPr>
+              <w:rPr>
+                <w:rFonts w:ascii="Leelawadee" w:hAnsi="Leelawadee" w:cs="Leelawadee"/>
+                <w:sz w:val="26"/>
+                <w:szCs w:val="26"/>
+              </w:rPr>
+            </w:pPr>
+          </w:p>
+          <w:p>
+            <w:pPr>
+              <w:rPr>
+                <w:rFonts w:ascii="Leelawadee" w:hAnsi="Leelawadee" w:cs="Leelawadee"/>
+                <w:b/>
+                <w:bCs/>
+                <w:sz w:val="26"/>
+                <w:szCs w:val="26"/>
+              </w:rPr>
+            </w:pPr>
+            <w:r>
+              <w:rPr>
+                <w:rFonts w:ascii="Leelawadee" w:hAnsi="Leelawadee" w:cs="Leelawadee"/>
+                <w:b/>
+                <w:bCs/>
+                <w:sz w:val="26"/>
+                <w:szCs w:val="26"/>
+              </w:rPr>
+              <w:t>Classic &amp; Versatile Cargo Style</w:t>
+            </w:r>
+          </w:p>
+          <w:p>
+            <w:pPr>
+              <w:rPr>
+                <w:rFonts w:ascii="Leelawadee" w:hAnsi="Leelawadee" w:cs="Leelawadee"/>
+                <w:sz w:val="26"/>
+                <w:szCs w:val="26"/>
+              </w:rPr>
+            </w:pPr>
+            <w:r>
+              <w:rPr>
+                <w:rFonts w:ascii="Leelawadee" w:hAnsi="Leelawadee" w:cs="Leelawadee"/>
+                <w:sz w:val="26"/>
+                <w:szCs w:val="26"/>
+              </w:rPr>
+              <w:t>Perfect for work, outdoor adventures, or casual wear, these timeless cargo pants combine comfort with everyday functionality.</w:t>
+            </w:r>
+          </w:p>
+          <w:p>
+            <w:pPr>
+              <w:rPr>
+                <w:rFonts w:ascii="Leelawadee" w:hAnsi="Leelawadee" w:cs="Leelawadee"/>
+                <w:sz w:val="26"/>
+                <w:szCs w:val="26"/>
+              </w:rPr>
+            </w:pPr>
+          </w:p>
+          <w:p>
+            <w:pPr>
+              <w:rPr>
+                <w:rFonts w:ascii="Leelawadee" w:hAnsi="Leelawadee" w:cs="Leelawadee"/>
+                <w:b/>
+                <w:bCs/>
+                <w:sz w:val="26"/>
+                <w:szCs w:val="26"/>
+              </w:rPr>
+            </w:pPr>
+            <w:r>
+              <w:rPr>
+                <w:rFonts w:ascii="Leelawadee" w:hAnsi="Leelawadee" w:cs="Leelawadee"/>
+                <w:b/>
+                <w:bCs/>
+                <w:sz w:val="26"/>
+                <w:szCs w:val="26"/>
+              </w:rPr>
+              <w:t>Durable Construction</w:t>
+            </w:r>
+          </w:p>
+          <w:p>
+            <w:pPr>
+              <w:rPr>
+                <w:rFonts w:ascii="Leelawadee" w:hAnsi="Leelawadee" w:cs="Leelawadee"/>
+                <w:sz w:val="26"/>
+                <w:szCs w:val="26"/>
+              </w:rPr>
+            </w:pPr>
+            <w:r>
+              <w:rPr>
+                <w:rFonts w:ascii="Leelawadee" w:hAnsi="Leelawadee" w:cs="Leelawadee"/>
+                <w:sz w:val="26"/>
+                <w:szCs w:val="26"/>
+              </w:rPr>
+              <w:t>Built to last, these pants feature a heavy-duty zipper fly and button closure for reliable wear.</w:t>
+            </w:r>
+          </w:p>
+          <w:p>
+            <w:pPr>
+              <w:rPr>
+                <w:rFonts w:ascii="Leelawadee" w:hAnsi="Leelawadee" w:cs="Leelawadee"/>
+                <w:sz w:val="26"/>
+                <w:szCs w:val="26"/>
+              </w:rPr>
+            </w:pPr>
+          </w:p>
+          <w:p>
+            <w:pPr>
+              <w:rPr>
+                <w:rFonts w:ascii="Leelawadee" w:hAnsi="Leelawadee" w:cs="Leelawadee"/>
+                <w:b/>
+                <w:bCs/>
+                <w:sz w:val="26"/>
+                <w:szCs w:val="26"/>
+              </w:rPr>
+            </w:pPr>
+            <w:r>
+              <w:rPr>
+                <w:rFonts w:ascii="Leelawadee" w:hAnsi="Leelawadee" w:cs="Leelawadee"/>
+                <w:b/>
+                <w:bCs/>
+                <w:sz w:val="26"/>
+                <w:szCs w:val="26"/>
+              </w:rPr>
+              <w:t>Maximum Storage with 6 Pockets</w:t>
+            </w:r>
+          </w:p>
+          <w:p>
+            <w:pPr>
+              <w:rPr>
+                <w:rFonts w:ascii="Leelawadee" w:hAnsi="Leelawadee" w:cs="Leelawadee"/>
+                <w:sz w:val="26"/>
+                <w:szCs w:val="26"/>
+              </w:rPr>
+            </w:pPr>
+            <w:r>
+              <w:rPr>
+                <w:rFonts w:ascii="Leelawadee" w:hAnsi="Leelawadee" w:cs="Leelawadee"/>
+                <w:sz w:val="26"/>
+                <w:szCs w:val="26"/>
+              </w:rPr>
+              <w:t>Designed for convenience, these cargos include two side cargo flap pockets, two slash pockets, and two back patch pockets—ideal for storing essentials like your phone, wallet, and tools.</w:t>
             </w:r>
           </w:p>
         </w:tc>
@@ -1036,6 +1450,55 @@
                 <w:szCs w:val="26"/>
               </w:rPr>
             </w:pPr>
+            <w:r>
+              <w:rPr>
+                <w:rFonts w:ascii="Leelawadee" w:hAnsi="Leelawadee" w:cs="Leelawadee"/>
+                <w:sz w:val="26"/>
+                <w:szCs w:val="26"/>
+              </w:rPr>
+              <w:t>Men's Straight-Fit Stretch Casual Chino Pants</w:t>
+            </w:r>
+          </w:p>
+        </w:tc>
+        <w:tc>
+          <w:tcPr>
+            <w:tcW w:w="8647" w:type="dxa"/>
+            <w:tcBorders>
+              <w:top w:val="single" w:sz="18" w:space="0" w:color="auto"/>
+            </w:tcBorders>
+          </w:tcPr>
+          <w:p>
+            <w:pPr>
+              <w:rPr>
+                <w:rFonts w:ascii="Leelawadee" w:hAnsi="Leelawadee" w:cs="Leelawadee"/>
+                <w:sz w:val="26"/>
+                <w:szCs w:val="26"/>
+              </w:rPr>
+            </w:pPr>
+            <w:r>
+              <w:rPr>
+                <w:rFonts w:ascii="Leelawadee" w:hAnsi="Leelawadee" w:cs="Leelawadee"/>
+                <w:sz w:val="26"/>
+                <w:szCs w:val="26"/>
+              </w:rPr>
+              <w:t>Fabric type</w:t>
+            </w:r>
+            <w:r>
+              <w:rPr>
+                <w:rFonts w:ascii="Leelawadee" w:hAnsi="Leelawadee" w:cs="Leelawadee"/>
+                <w:sz w:val="26"/>
+                <w:szCs w:val="26"/>
+              </w:rPr>
+              <w:t xml:space="preserve">: </w:t>
+            </w:r>
+            <w:r>
+              <w:rPr>
+                <w:rFonts w:ascii="Leelawadee" w:hAnsi="Leelawadee" w:cs="Leelawadee"/>
+                <w:sz w:val="26"/>
+                <w:szCs w:val="26"/>
+              </w:rPr>
+              <w:t xml:space="preserve">97% Cotton, 3% </w:t>
+            </w:r>
             <w:proofErr w:type="spellStart"/>
             <w:r>
               <w:rPr>
@@ -1043,41 +1506,25 @@
                 <w:sz w:val="26"/>
                 <w:szCs w:val="26"/>
               </w:rPr>
-              <w:t>Mens</w:t>
+              <w:t>Elastane</w:t>
             </w:r>
             <w:proofErr w:type="spellEnd"/>
-            <w:r>
-              <w:rPr>
-                <w:rFonts w:ascii="Leelawadee" w:hAnsi="Leelawadee" w:cs="Leelawadee"/>
-                <w:sz w:val="26"/>
-                <w:szCs w:val="26"/>
-              </w:rPr>
-              <w:t xml:space="preserve"> Straight-Fit Casual Stretch Chino Pants</w:t>
-            </w:r>
-          </w:p>
-        </w:tc>
-        <w:tc>
-          <w:tcPr>
-            <w:tcW w:w="8647" w:type="dxa"/>
-            <w:tcBorders>
-              <w:top w:val="single" w:sz="18" w:space="0" w:color="auto"/>
-            </w:tcBorders>
-          </w:tcPr>
-          <w:p>
-            <w:pPr>
-              <w:rPr>
-                <w:rFonts w:ascii="Leelawadee" w:hAnsi="Leelawadee" w:cs="Leelawadee"/>
-                <w:sz w:val="26"/>
-                <w:szCs w:val="26"/>
-              </w:rPr>
-            </w:pPr>
-            <w:r>
-              <w:rPr>
-                <w:rFonts w:ascii="Leelawadee" w:hAnsi="Leelawadee" w:cs="Leelawadee"/>
-                <w:sz w:val="26"/>
-                <w:szCs w:val="26"/>
-              </w:rPr>
-              <w:t>Fabric type</w:t>
+          </w:p>
+          <w:p>
+            <w:pPr>
+              <w:rPr>
+                <w:rFonts w:ascii="Leelawadee" w:hAnsi="Leelawadee" w:cs="Leelawadee"/>
+                <w:sz w:val="26"/>
+                <w:szCs w:val="26"/>
+              </w:rPr>
+            </w:pPr>
+            <w:r>
+              <w:rPr>
+                <w:rFonts w:ascii="Leelawadee" w:hAnsi="Leelawadee" w:cs="Leelawadee"/>
+                <w:sz w:val="26"/>
+                <w:szCs w:val="26"/>
+              </w:rPr>
+              <w:t>Care instructions</w:t>
             </w:r>
             <w:r>
               <w:rPr>
@@ -1093,34 +1540,24 @@
                 <w:sz w:val="26"/>
                 <w:szCs w:val="26"/>
               </w:rPr>
-              <w:t xml:space="preserve">97% Cotton, 3% </w:t>
-            </w:r>
-            <w:proofErr w:type="spellStart"/>
-            <w:r>
-              <w:rPr>
-                <w:rFonts w:ascii="Leelawadee" w:hAnsi="Leelawadee" w:cs="Leelawadee"/>
-                <w:sz w:val="26"/>
-                <w:szCs w:val="26"/>
-              </w:rPr>
-              <w:t>Elastane</w:t>
-            </w:r>
-            <w:proofErr w:type="spellEnd"/>
-          </w:p>
-          <w:p>
-            <w:pPr>
-              <w:rPr>
-                <w:rFonts w:ascii="Leelawadee" w:hAnsi="Leelawadee" w:cs="Leelawadee"/>
-                <w:sz w:val="26"/>
-                <w:szCs w:val="26"/>
-              </w:rPr>
-            </w:pPr>
-            <w:r>
-              <w:rPr>
-                <w:rFonts w:ascii="Leelawadee" w:hAnsi="Leelawadee" w:cs="Leelawadee"/>
-                <w:sz w:val="26"/>
-                <w:szCs w:val="26"/>
-              </w:rPr>
-              <w:t>Care instructions</w:t>
+              <w:t>Machine Wash Warm, Tumble Dry</w:t>
+            </w:r>
+          </w:p>
+          <w:p>
+            <w:pPr>
+              <w:rPr>
+                <w:rFonts w:ascii="Leelawadee" w:hAnsi="Leelawadee" w:cs="Leelawadee"/>
+                <w:sz w:val="26"/>
+                <w:szCs w:val="26"/>
+              </w:rPr>
+            </w:pPr>
+            <w:r>
+              <w:rPr>
+                <w:rFonts w:ascii="Leelawadee" w:hAnsi="Leelawadee" w:cs="Leelawadee"/>
+                <w:sz w:val="26"/>
+                <w:szCs w:val="26"/>
+              </w:rPr>
+              <w:t>Origin</w:t>
             </w:r>
             <w:r>
               <w:rPr>
@@ -1136,24 +1573,24 @@
                 <w:sz w:val="26"/>
                 <w:szCs w:val="26"/>
               </w:rPr>
-              <w:t>Machine Wash Warm, Tumble Dry</w:t>
-            </w:r>
-          </w:p>
-          <w:p>
-            <w:pPr>
-              <w:rPr>
-                <w:rFonts w:ascii="Leelawadee" w:hAnsi="Leelawadee" w:cs="Leelawadee"/>
-                <w:sz w:val="26"/>
-                <w:szCs w:val="26"/>
-              </w:rPr>
-            </w:pPr>
-            <w:r>
-              <w:rPr>
-                <w:rFonts w:ascii="Leelawadee" w:hAnsi="Leelawadee" w:cs="Leelawadee"/>
-                <w:sz w:val="26"/>
-                <w:szCs w:val="26"/>
-              </w:rPr>
-              <w:t>Origin</w:t>
+              <w:t>Imported</w:t>
+            </w:r>
+          </w:p>
+          <w:p>
+            <w:pPr>
+              <w:rPr>
+                <w:rFonts w:ascii="Leelawadee" w:hAnsi="Leelawadee" w:cs="Leelawadee"/>
+                <w:sz w:val="26"/>
+                <w:szCs w:val="26"/>
+              </w:rPr>
+            </w:pPr>
+            <w:r>
+              <w:rPr>
+                <w:rFonts w:ascii="Leelawadee" w:hAnsi="Leelawadee" w:cs="Leelawadee"/>
+                <w:sz w:val="26"/>
+                <w:szCs w:val="26"/>
+              </w:rPr>
+              <w:t>Closure type</w:t>
             </w:r>
             <w:r>
               <w:rPr>
@@ -1169,24 +1606,24 @@
                 <w:sz w:val="26"/>
                 <w:szCs w:val="26"/>
               </w:rPr>
-              <w:t>Imported</w:t>
-            </w:r>
-          </w:p>
-          <w:p>
-            <w:pPr>
-              <w:rPr>
-                <w:rFonts w:ascii="Leelawadee" w:hAnsi="Leelawadee" w:cs="Leelawadee"/>
-                <w:sz w:val="26"/>
-                <w:szCs w:val="26"/>
-              </w:rPr>
-            </w:pPr>
-            <w:r>
-              <w:rPr>
-                <w:rFonts w:ascii="Leelawadee" w:hAnsi="Leelawadee" w:cs="Leelawadee"/>
-                <w:sz w:val="26"/>
-                <w:szCs w:val="26"/>
-              </w:rPr>
-              <w:t>Closure type</w:t>
+              <w:t>Zipper</w:t>
+            </w:r>
+          </w:p>
+          <w:p>
+            <w:pPr>
+              <w:rPr>
+                <w:rFonts w:ascii="Leelawadee" w:hAnsi="Leelawadee" w:cs="Leelawadee"/>
+                <w:sz w:val="26"/>
+                <w:szCs w:val="26"/>
+              </w:rPr>
+            </w:pPr>
+            <w:r>
+              <w:rPr>
+                <w:rFonts w:ascii="Leelawadee" w:hAnsi="Leelawadee" w:cs="Leelawadee"/>
+                <w:sz w:val="26"/>
+                <w:szCs w:val="26"/>
+              </w:rPr>
+              <w:t>Country of Origin</w:t>
             </w:r>
             <w:r>
               <w:rPr>
@@ -1202,39 +1639,6 @@
                 <w:sz w:val="26"/>
                 <w:szCs w:val="26"/>
               </w:rPr>
-              <w:t>Zipper</w:t>
-            </w:r>
-          </w:p>
-          <w:p>
-            <w:pPr>
-              <w:rPr>
-                <w:rFonts w:ascii="Leelawadee" w:hAnsi="Leelawadee" w:cs="Leelawadee"/>
-                <w:sz w:val="26"/>
-                <w:szCs w:val="26"/>
-              </w:rPr>
-            </w:pPr>
-            <w:r>
-              <w:rPr>
-                <w:rFonts w:ascii="Leelawadee" w:hAnsi="Leelawadee" w:cs="Leelawadee"/>
-                <w:sz w:val="26"/>
-                <w:szCs w:val="26"/>
-              </w:rPr>
-              <w:t>Country of Origin</w:t>
-            </w:r>
-            <w:r>
-              <w:rPr>
-                <w:rFonts w:ascii="Leelawadee" w:hAnsi="Leelawadee" w:cs="Leelawadee"/>
-                <w:sz w:val="26"/>
-                <w:szCs w:val="26"/>
-              </w:rPr>
-              <w:t xml:space="preserve">: </w:t>
-            </w:r>
-            <w:r>
-              <w:rPr>
-                <w:rFonts w:ascii="Leelawadee" w:hAnsi="Leelawadee" w:cs="Leelawadee"/>
-                <w:sz w:val="26"/>
-                <w:szCs w:val="26"/>
-              </w:rPr>
               <w:t>Bangladesh</w:t>
             </w:r>
           </w:p>
@@ -1273,93 +1677,221 @@
                 <w:sz w:val="26"/>
                 <w:szCs w:val="26"/>
               </w:rPr>
-              <w:t xml:space="preserve">STRAIGHT FIT: Designed with a straight fit, these </w:t>
-            </w:r>
-            <w:proofErr w:type="spellStart"/>
-            <w:r>
-              <w:rPr>
-                <w:rFonts w:ascii="Leelawadee" w:hAnsi="Leelawadee" w:cs="Leelawadee"/>
-                <w:sz w:val="26"/>
-                <w:szCs w:val="26"/>
-              </w:rPr>
-              <w:t>mens</w:t>
-            </w:r>
-            <w:proofErr w:type="spellEnd"/>
-            <w:r>
-              <w:rPr>
-                <w:rFonts w:ascii="Leelawadee" w:hAnsi="Leelawadee" w:cs="Leelawadee"/>
-                <w:sz w:val="26"/>
-                <w:szCs w:val="26"/>
-              </w:rPr>
-              <w:t xml:space="preserve"> chino pants fit with slight ease through the hip and thigh and sit at the waist</w:t>
-            </w:r>
-          </w:p>
-          <w:p>
-            <w:pPr>
-              <w:rPr>
-                <w:rFonts w:ascii="Leelawadee" w:hAnsi="Leelawadee" w:cs="Leelawadee"/>
-                <w:sz w:val="26"/>
-                <w:szCs w:val="26"/>
-              </w:rPr>
-            </w:pPr>
-            <w:r>
-              <w:rPr>
-                <w:rFonts w:ascii="Leelawadee" w:hAnsi="Leelawadee" w:cs="Leelawadee"/>
-                <w:sz w:val="26"/>
-                <w:szCs w:val="26"/>
-              </w:rPr>
-              <w:t>STRETCH CHINO: Our stretch chinos are crafted from breathable cotton twill with a bit of stretch</w:t>
-            </w:r>
-          </w:p>
-          <w:p>
-            <w:pPr>
-              <w:rPr>
-                <w:rFonts w:ascii="Leelawadee" w:hAnsi="Leelawadee" w:cs="Leelawadee"/>
-                <w:sz w:val="26"/>
-                <w:szCs w:val="26"/>
-              </w:rPr>
-            </w:pPr>
-            <w:r>
-              <w:rPr>
-                <w:rFonts w:ascii="Leelawadee" w:hAnsi="Leelawadee" w:cs="Leelawadee"/>
-                <w:sz w:val="26"/>
-                <w:szCs w:val="26"/>
-              </w:rPr>
-              <w:t>CASUAL STYLE: These classic men's chino pants are suitable for everyday wear or for a business casual look</w:t>
-            </w:r>
-          </w:p>
-          <w:p>
-            <w:pPr>
-              <w:rPr>
-                <w:rFonts w:ascii="Leelawadee" w:hAnsi="Leelawadee" w:cs="Leelawadee"/>
-                <w:sz w:val="26"/>
-                <w:szCs w:val="26"/>
-              </w:rPr>
-            </w:pPr>
-            <w:r>
-              <w:rPr>
-                <w:rFonts w:ascii="Leelawadee" w:hAnsi="Leelawadee" w:cs="Leelawadee"/>
-                <w:sz w:val="26"/>
-                <w:szCs w:val="26"/>
-              </w:rPr>
-              <w:t>PRACTICAL DETAILS: These men's chino pants feature a zipper fly and button closure, front slant pockets, a fifth-coin pocket, and button-through back welt pockets</w:t>
-            </w:r>
-          </w:p>
-          <w:p>
-            <w:pPr>
-              <w:rPr>
-                <w:rFonts w:ascii="Leelawadee" w:hAnsi="Leelawadee" w:cs="Leelawadee"/>
-                <w:sz w:val="26"/>
-                <w:szCs w:val="26"/>
-              </w:rPr>
-            </w:pPr>
-            <w:r>
-              <w:rPr>
-                <w:rFonts w:ascii="Leelawadee" w:hAnsi="Leelawadee" w:cs="Leelawadee"/>
-                <w:sz w:val="26"/>
-                <w:szCs w:val="26"/>
-              </w:rPr>
-              <w:t>STRAIGHT LEG: Our chino pants have an 8" leg opening on a US size 32</w:t>
+              <w:t>Straight Fit &amp; Comfortable Wear</w:t>
+            </w:r>
+          </w:p>
+          <w:p>
+            <w:pPr>
+              <w:rPr>
+                <w:rFonts w:ascii="Leelawadee" w:hAnsi="Leelawadee" w:cs="Leelawadee"/>
+                <w:sz w:val="26"/>
+                <w:szCs w:val="26"/>
+              </w:rPr>
+            </w:pPr>
+            <w:r>
+              <w:rPr>
+                <w:rFonts w:ascii="Leelawadee" w:hAnsi="Leelawadee" w:cs="Leelawadee"/>
+                <w:sz w:val="26"/>
+                <w:szCs w:val="26"/>
+              </w:rPr>
+              <w:t>Designed for a straight fit with slight ease through the hip and thigh, these chinos sit comfortably at the waist for a polished yet relaxed look.</w:t>
+            </w:r>
+          </w:p>
+          <w:p>
+            <w:pPr>
+              <w:rPr>
+                <w:rFonts w:ascii="Leelawadee" w:hAnsi="Leelawadee" w:cs="Leelawadee"/>
+                <w:sz w:val="26"/>
+                <w:szCs w:val="26"/>
+              </w:rPr>
+            </w:pPr>
+          </w:p>
+          <w:p>
+            <w:pPr>
+              <w:rPr>
+                <w:rFonts w:ascii="Leelawadee" w:hAnsi="Leelawadee" w:cs="Leelawadee"/>
+                <w:b/>
+                <w:bCs/>
+                <w:sz w:val="26"/>
+                <w:szCs w:val="26"/>
+              </w:rPr>
+            </w:pPr>
+            <w:r>
+              <w:rPr>
+                <w:rFonts w:ascii="Leelawadee" w:hAnsi="Leelawadee" w:cs="Leelawadee"/>
+                <w:b/>
+                <w:bCs/>
+                <w:sz w:val="26"/>
+                <w:szCs w:val="26"/>
+              </w:rPr>
+              <w:t>Stretch Cotton Twill</w:t>
+            </w:r>
+          </w:p>
+          <w:p>
+            <w:pPr>
+              <w:rPr>
+                <w:rFonts w:ascii="Leelawadee" w:hAnsi="Leelawadee" w:cs="Leelawadee"/>
+                <w:sz w:val="26"/>
+                <w:szCs w:val="26"/>
+              </w:rPr>
+            </w:pPr>
+            <w:r>
+              <w:rPr>
+                <w:rFonts w:ascii="Leelawadee" w:hAnsi="Leelawadee" w:cs="Leelawadee"/>
+                <w:sz w:val="26"/>
+                <w:szCs w:val="26"/>
+              </w:rPr>
+              <w:t>Crafted from breathable cotton twill with added stretch, these chinos offer flexibility and all-day comfort.</w:t>
+            </w:r>
+          </w:p>
+          <w:p>
+            <w:pPr>
+              <w:rPr>
+                <w:rFonts w:ascii="Leelawadee" w:hAnsi="Leelawadee" w:cs="Leelawadee"/>
+                <w:sz w:val="26"/>
+                <w:szCs w:val="26"/>
+              </w:rPr>
+            </w:pPr>
+          </w:p>
+          <w:p>
+            <w:pPr>
+              <w:rPr>
+                <w:rFonts w:ascii="Leelawadee" w:hAnsi="Leelawadee" w:cs="Leelawadee"/>
+                <w:b/>
+                <w:bCs/>
+                <w:sz w:val="26"/>
+                <w:szCs w:val="26"/>
+              </w:rPr>
+            </w:pPr>
+            <w:r>
+              <w:rPr>
+                <w:rFonts w:ascii="Leelawadee" w:hAnsi="Leelawadee" w:cs="Leelawadee"/>
+                <w:b/>
+                <w:bCs/>
+                <w:sz w:val="26"/>
+                <w:szCs w:val="26"/>
+              </w:rPr>
+              <w:t>Versatile Casual Style</w:t>
+            </w:r>
+          </w:p>
+          <w:p>
+            <w:pPr>
+              <w:rPr>
+                <w:rFonts w:ascii="Leelawadee" w:hAnsi="Leelawadee" w:cs="Leelawadee"/>
+                <w:sz w:val="26"/>
+                <w:szCs w:val="26"/>
+              </w:rPr>
+            </w:pPr>
+            <w:r>
+              <w:rPr>
+                <w:rFonts w:ascii="Leelawadee" w:hAnsi="Leelawadee" w:cs="Leelawadee"/>
+                <w:sz w:val="26"/>
+                <w:szCs w:val="26"/>
+              </w:rPr>
+              <w:t>Perfect for everyday wear or a business-casual outfit, these classic chinos adapt to any occasion.</w:t>
+            </w:r>
+          </w:p>
+          <w:p>
+            <w:pPr>
+              <w:rPr>
+                <w:rFonts w:ascii="Leelawadee" w:hAnsi="Leelawadee" w:cs="Leelawadee"/>
+                <w:sz w:val="26"/>
+                <w:szCs w:val="26"/>
+              </w:rPr>
+            </w:pPr>
+          </w:p>
+          <w:p>
+            <w:pPr>
+              <w:rPr>
+                <w:rFonts w:ascii="Leelawadee" w:hAnsi="Leelawadee" w:cs="Leelawadee"/>
+                <w:b/>
+                <w:bCs/>
+                <w:sz w:val="26"/>
+                <w:szCs w:val="26"/>
+              </w:rPr>
+            </w:pPr>
+            <w:r>
+              <w:rPr>
+                <w:rFonts w:ascii="Leelawadee" w:hAnsi="Leelawadee" w:cs="Leelawadee"/>
+                <w:b/>
+                <w:bCs/>
+                <w:sz w:val="26"/>
+                <w:szCs w:val="26"/>
+              </w:rPr>
+              <w:t>Functional Design</w:t>
+            </w:r>
+          </w:p>
+          <w:p>
+            <w:pPr>
+              <w:rPr>
+                <w:rFonts w:ascii="Leelawadee" w:hAnsi="Leelawadee" w:cs="Leelawadee"/>
+                <w:sz w:val="26"/>
+                <w:szCs w:val="26"/>
+              </w:rPr>
+            </w:pPr>
+            <w:r>
+              <w:rPr>
+                <w:rFonts w:ascii="Leelawadee" w:hAnsi="Leelawadee" w:cs="Leelawadee"/>
+                <w:sz w:val="26"/>
+                <w:szCs w:val="26"/>
+              </w:rPr>
+              <w:t xml:space="preserve">Featuring a zipper fly, button closure, front slant pockets, a fifth-coin </w:t>
+            </w:r>
+            <w:r>
+              <w:rPr>
+                <w:rFonts w:ascii="Leelawadee" w:hAnsi="Leelawadee" w:cs="Leelawadee"/>
+                <w:sz w:val="26"/>
+                <w:szCs w:val="26"/>
+              </w:rPr>
+              <w:lastRenderedPageBreak/>
+              <w:t>pocket, and button-through back welt pockets for added convenience.</w:t>
+            </w:r>
+          </w:p>
+          <w:p>
+            <w:pPr>
+              <w:rPr>
+                <w:rFonts w:ascii="Leelawadee" w:hAnsi="Leelawadee" w:cs="Leelawadee"/>
+                <w:sz w:val="26"/>
+                <w:szCs w:val="26"/>
+              </w:rPr>
+            </w:pPr>
+          </w:p>
+          <w:p>
+            <w:pPr>
+              <w:rPr>
+                <w:rFonts w:ascii="Leelawadee" w:hAnsi="Leelawadee" w:cs="Leelawadee"/>
+                <w:b/>
+                <w:bCs/>
+                <w:sz w:val="26"/>
+                <w:szCs w:val="26"/>
+              </w:rPr>
+            </w:pPr>
+            <w:r>
+              <w:rPr>
+                <w:rFonts w:ascii="Leelawadee" w:hAnsi="Leelawadee" w:cs="Leelawadee"/>
+                <w:b/>
+                <w:bCs/>
+                <w:sz w:val="26"/>
+                <w:szCs w:val="26"/>
+              </w:rPr>
+              <w:t>Straight Leg Fit</w:t>
+            </w:r>
+          </w:p>
+          <w:p>
+            <w:pPr>
+              <w:rPr>
+                <w:rFonts w:ascii="Leelawadee" w:hAnsi="Leelawadee" w:cs="Leelawadee"/>
+                <w:sz w:val="26"/>
+                <w:szCs w:val="26"/>
+              </w:rPr>
+            </w:pPr>
+            <w:r>
+              <w:rPr>
+                <w:rFonts w:ascii="Leelawadee" w:hAnsi="Leelawadee" w:cs="Leelawadee"/>
+                <w:sz w:val="26"/>
+                <w:szCs w:val="26"/>
+              </w:rPr>
+              <w:t>Designed with an 8" leg opening (US size 32) for a clean, tailored silhouette.</w:t>
             </w:r>
           </w:p>
         </w:tc>
@@ -1391,6 +1923,7 @@
                 <w:sz w:val="26"/>
                 <w:szCs w:val="26"/>
               </w:rPr>
+              <w:lastRenderedPageBreak/>
               <w:t>5</w:t>
             </w:r>
           </w:p>
@@ -1417,7 +1950,7 @@
                 <w:sz w:val="26"/>
                 <w:szCs w:val="26"/>
               </w:rPr>
-              <w:t>Match Men's Wild Cargo Pants</w:t>
+              <w:t>Match Men's Rugged Cargo Pants</w:t>
             </w:r>
           </w:p>
         </w:tc>
@@ -1599,191 +2132,186 @@
               </w:rPr>
               <w:t>About this item</w:t>
             </w:r>
+          </w:p>
+          <w:p>
+            <w:pPr>
+              <w:rPr>
+                <w:rFonts w:ascii="Leelawadee" w:hAnsi="Leelawadee" w:cs="Leelawadee"/>
+                <w:b/>
+                <w:bCs/>
+                <w:sz w:val="26"/>
+                <w:szCs w:val="26"/>
+              </w:rPr>
+            </w:pPr>
             <w:bookmarkStart w:id="0" w:name="_GoBack"/>
-            <w:bookmarkEnd w:id="0"/>
-          </w:p>
-          <w:p>
-            <w:pPr>
-              <w:rPr>
-                <w:rFonts w:ascii="Leelawadee" w:hAnsi="Leelawadee" w:cs="Leelawadee"/>
-                <w:sz w:val="26"/>
-                <w:szCs w:val="26"/>
-              </w:rPr>
-            </w:pPr>
-            <w:r>
-              <w:rPr>
-                <w:rFonts w:ascii="Leelawadee" w:hAnsi="Leelawadee" w:cs="Leelawadee"/>
-                <w:sz w:val="26"/>
-                <w:szCs w:val="26"/>
-              </w:rPr>
-              <w:t>RELAXED FIT: Straight leg style. These cargo pants sit at the natural waist. Designed with a relaxed fit through the seat and thigh, these men's casual wear will keep you comfortable during any task. A waistband offers extra support with your favorite belt. Size up will make another wild casual style. Exclusive Tactical Belt is NOT Included</w:t>
-            </w:r>
-          </w:p>
-          <w:p>
-            <w:pPr>
-              <w:rPr>
-                <w:rFonts w:ascii="Leelawadee" w:hAnsi="Leelawadee" w:cs="Leelawadee"/>
-                <w:sz w:val="26"/>
-                <w:szCs w:val="26"/>
-              </w:rPr>
-            </w:pPr>
-            <w:r>
-              <w:rPr>
-                <w:rFonts w:ascii="Leelawadee" w:hAnsi="Leelawadee" w:cs="Leelawadee"/>
-                <w:sz w:val="26"/>
-                <w:szCs w:val="26"/>
-              </w:rPr>
-              <w:t xml:space="preserve">EASY CARE COTTON- DURALE TWILL FABRIC: With a GARMENT WASH &amp; </w:t>
-            </w:r>
-            <w:r>
-              <w:rPr>
-                <w:rFonts w:ascii="Leelawadee" w:hAnsi="Leelawadee" w:cs="Leelawadee"/>
-                <w:sz w:val="26"/>
-                <w:szCs w:val="26"/>
-              </w:rPr>
-              <w:lastRenderedPageBreak/>
-              <w:t xml:space="preserve">ENZYME WASH technology, using HEAVY cotton Fabric, these </w:t>
-            </w:r>
-            <w:proofErr w:type="spellStart"/>
-            <w:r>
-              <w:rPr>
-                <w:rFonts w:ascii="Leelawadee" w:hAnsi="Leelawadee" w:cs="Leelawadee"/>
-                <w:sz w:val="26"/>
-                <w:szCs w:val="26"/>
-              </w:rPr>
-              <w:t>mens's</w:t>
-            </w:r>
-            <w:proofErr w:type="spellEnd"/>
-            <w:r>
-              <w:rPr>
-                <w:rFonts w:ascii="Leelawadee" w:hAnsi="Leelawadee" w:cs="Leelawadee"/>
-                <w:sz w:val="26"/>
-                <w:szCs w:val="26"/>
-              </w:rPr>
-              <w:t xml:space="preserve"> casual cargo pants are not wrinkle-free, but treated for ease of care with a wrinkle-resistant finish and durability</w:t>
-            </w:r>
-          </w:p>
-          <w:p>
-            <w:pPr>
-              <w:rPr>
-                <w:rFonts w:ascii="Leelawadee" w:hAnsi="Leelawadee" w:cs="Leelawadee"/>
-                <w:sz w:val="26"/>
-                <w:szCs w:val="26"/>
-              </w:rPr>
-            </w:pPr>
-            <w:r>
-              <w:rPr>
-                <w:rFonts w:ascii="Leelawadee" w:hAnsi="Leelawadee" w:cs="Leelawadee"/>
-                <w:sz w:val="26"/>
-                <w:szCs w:val="26"/>
-              </w:rPr>
-              <w:t>CLASSIC CARGO PANT with 8 pockets [QUICK-ACCESS STORAGE</w:t>
-            </w:r>
-            <w:proofErr w:type="gramStart"/>
-            <w:r>
-              <w:rPr>
-                <w:rFonts w:ascii="Leelawadee" w:hAnsi="Leelawadee" w:cs="Leelawadee"/>
-                <w:sz w:val="26"/>
-                <w:szCs w:val="26"/>
-              </w:rPr>
-              <w:t>. ]</w:t>
-            </w:r>
-            <w:proofErr w:type="gramEnd"/>
-            <w:r>
-              <w:rPr>
-                <w:rFonts w:ascii="Leelawadee" w:hAnsi="Leelawadee" w:cs="Leelawadee"/>
-                <w:sz w:val="26"/>
-                <w:szCs w:val="26"/>
-              </w:rPr>
-              <w:t>: This classic baggy pant is sure to be comfortable and functional for everyday wear. From the outdoors to work, it is built for versatility with a timeless silhouette and extra storage. 'MATCH CARGO PANTS' Multiple big and deep and durable Pockets allow carrying various tactical tools and equipment without holding on hands. [including (4) side cargo flap pockets, (2) slash pockets, and (2) back patch pockets]</w:t>
-            </w:r>
-          </w:p>
-          <w:p>
-            <w:pPr>
-              <w:rPr>
-                <w:rFonts w:ascii="Leelawadee" w:hAnsi="Leelawadee" w:cs="Leelawadee"/>
-                <w:sz w:val="26"/>
-                <w:szCs w:val="26"/>
-              </w:rPr>
-            </w:pPr>
-            <w:r>
-              <w:rPr>
-                <w:rFonts w:ascii="Leelawadee" w:hAnsi="Leelawadee" w:cs="Leelawadee"/>
-                <w:sz w:val="26"/>
-                <w:szCs w:val="26"/>
-              </w:rPr>
-              <w:t xml:space="preserve">ADJUSTABLE DRAWSTRING WAIST AND CLOSURE: Featuring an adjustable drawstring design to customize the waist fit according to individual needs, combined with a zipper and button closure for flexibility and stability during wear. Drawstring tie inside the ankle and the waist for comfort fit. Multiple size from XS to 6XL with adjustable drawing at waist fits you whatever you are slim or fat, small or big and tall. </w:t>
-            </w:r>
-            <w:proofErr w:type="spellStart"/>
-            <w:r>
-              <w:rPr>
-                <w:rFonts w:ascii="Leelawadee" w:hAnsi="Leelawadee" w:cs="Leelawadee"/>
-                <w:sz w:val="26"/>
-                <w:szCs w:val="26"/>
-              </w:rPr>
-              <w:t>Pefect</w:t>
-            </w:r>
-            <w:proofErr w:type="spellEnd"/>
-            <w:r>
-              <w:rPr>
-                <w:rFonts w:ascii="Leelawadee" w:hAnsi="Leelawadee" w:cs="Leelawadee"/>
-                <w:sz w:val="26"/>
-                <w:szCs w:val="26"/>
-              </w:rPr>
-              <w:t xml:space="preserve"> selection for men and women's casual fashion outfit</w:t>
-            </w:r>
-          </w:p>
-          <w:p>
-            <w:pPr>
-              <w:rPr>
-                <w:rFonts w:ascii="Leelawadee" w:hAnsi="Leelawadee" w:cs="Leelawadee"/>
-                <w:sz w:val="26"/>
-                <w:szCs w:val="26"/>
-              </w:rPr>
-            </w:pPr>
-            <w:r>
-              <w:rPr>
-                <w:rFonts w:ascii="Leelawadee" w:hAnsi="Leelawadee" w:cs="Leelawadee"/>
-                <w:sz w:val="26"/>
-                <w:szCs w:val="26"/>
-              </w:rPr>
-              <w:t xml:space="preserve">UNIVERSAL FIT: more than 40 COLORS including solid colors and camo enable you to match your occasion and style freely. It is suitable for daily outfit or work or outdoor activities like tactical training, hiking, hunting, fishing, paintball, mowing hip-hop dancing. CAMO style is also match to law enforcement, military combat uniform, style and CS </w:t>
-            </w:r>
-            <w:proofErr w:type="spellStart"/>
-            <w:r>
-              <w:rPr>
-                <w:rFonts w:ascii="Leelawadee" w:hAnsi="Leelawadee" w:cs="Leelawadee"/>
-                <w:sz w:val="26"/>
-                <w:szCs w:val="26"/>
-              </w:rPr>
-              <w:t>wargame</w:t>
-            </w:r>
-            <w:proofErr w:type="spellEnd"/>
-            <w:r>
-              <w:rPr>
-                <w:rFonts w:ascii="Leelawadee" w:hAnsi="Leelawadee" w:cs="Leelawadee"/>
-                <w:sz w:val="26"/>
-                <w:szCs w:val="26"/>
-              </w:rPr>
-              <w:t xml:space="preserve">, MATCH PANTS use Heavy-duty zipper and </w:t>
-            </w:r>
-            <w:proofErr w:type="spellStart"/>
-            <w:r>
-              <w:rPr>
-                <w:rFonts w:ascii="Leelawadee" w:hAnsi="Leelawadee" w:cs="Leelawadee"/>
-                <w:sz w:val="26"/>
-                <w:szCs w:val="26"/>
-              </w:rPr>
-              <w:t>botton</w:t>
-            </w:r>
-            <w:proofErr w:type="spellEnd"/>
-            <w:r>
-              <w:rPr>
-                <w:rFonts w:ascii="Leelawadee" w:hAnsi="Leelawadee" w:cs="Leelawadee"/>
-                <w:sz w:val="26"/>
-                <w:szCs w:val="26"/>
-              </w:rPr>
-              <w:t xml:space="preserve"> with MATCH LOGO makes the pants more identity</w:t>
+            <w:r>
+              <w:rPr>
+                <w:rFonts w:ascii="Leelawadee" w:hAnsi="Leelawadee" w:cs="Leelawadee"/>
+                <w:b/>
+                <w:bCs/>
+                <w:sz w:val="26"/>
+                <w:szCs w:val="26"/>
+              </w:rPr>
+              <w:t>Relaxed Fit &amp; All-Day Comfort</w:t>
+            </w:r>
+          </w:p>
+          <w:bookmarkEnd w:id="0"/>
+          <w:p>
+            <w:pPr>
+              <w:rPr>
+                <w:rFonts w:ascii="Leelawadee" w:hAnsi="Leelawadee" w:cs="Leelawadee"/>
+                <w:sz w:val="26"/>
+                <w:szCs w:val="26"/>
+              </w:rPr>
+            </w:pPr>
+            <w:r>
+              <w:rPr>
+                <w:rFonts w:ascii="Leelawadee" w:hAnsi="Leelawadee" w:cs="Leelawadee"/>
+                <w:sz w:val="26"/>
+                <w:szCs w:val="26"/>
+              </w:rPr>
+              <w:t>Designed with a straight-leg style and relaxed fit through the seat and thigh, these cargo pants sit at the natural waist for a comfortable, casual feel. A sturdy waistband provides extra support for your favorite belt. For a looser, laid-back look, consider sizing up. Tactical belt not included.</w:t>
+            </w:r>
+          </w:p>
+          <w:p>
+            <w:pPr>
+              <w:rPr>
+                <w:rFonts w:ascii="Leelawadee" w:hAnsi="Leelawadee" w:cs="Leelawadee"/>
+                <w:sz w:val="26"/>
+                <w:szCs w:val="26"/>
+              </w:rPr>
+            </w:pPr>
+          </w:p>
+          <w:p>
+            <w:pPr>
+              <w:rPr>
+                <w:rFonts w:ascii="Leelawadee" w:hAnsi="Leelawadee" w:cs="Leelawadee"/>
+                <w:b/>
+                <w:bCs/>
+                <w:sz w:val="26"/>
+                <w:szCs w:val="26"/>
+              </w:rPr>
+            </w:pPr>
+            <w:r>
+              <w:rPr>
+                <w:rFonts w:ascii="Leelawadee" w:hAnsi="Leelawadee" w:cs="Leelawadee"/>
+                <w:b/>
+                <w:bCs/>
+                <w:sz w:val="26"/>
+                <w:szCs w:val="26"/>
+              </w:rPr>
+              <w:t>Durable Cotton Twill Fabric</w:t>
+            </w:r>
+          </w:p>
+          <w:p>
+            <w:pPr>
+              <w:rPr>
+                <w:rFonts w:ascii="Leelawadee" w:hAnsi="Leelawadee" w:cs="Leelawadee"/>
+                <w:sz w:val="26"/>
+                <w:szCs w:val="26"/>
+              </w:rPr>
+            </w:pPr>
+            <w:r>
+              <w:rPr>
+                <w:rFonts w:ascii="Leelawadee" w:hAnsi="Leelawadee" w:cs="Leelawadee"/>
+                <w:sz w:val="26"/>
+                <w:szCs w:val="26"/>
+              </w:rPr>
+              <w:t>Made from heavy cotton twill with garment and enzyme wash technology, these cargo pants offer a durable yet easy-care finish. While not completely wrinkle-free, they are treated for improved resistance to creasing and wear.</w:t>
+            </w:r>
+          </w:p>
+          <w:p>
+            <w:pPr>
+              <w:rPr>
+                <w:rFonts w:ascii="Leelawadee" w:hAnsi="Leelawadee" w:cs="Leelawadee"/>
+                <w:sz w:val="26"/>
+                <w:szCs w:val="26"/>
+              </w:rPr>
+            </w:pPr>
+          </w:p>
+          <w:p>
+            <w:pPr>
+              <w:rPr>
+                <w:rFonts w:ascii="Leelawadee" w:hAnsi="Leelawadee" w:cs="Leelawadee"/>
+                <w:b/>
+                <w:bCs/>
+                <w:sz w:val="26"/>
+                <w:szCs w:val="26"/>
+              </w:rPr>
+            </w:pPr>
+            <w:r>
+              <w:rPr>
+                <w:rFonts w:ascii="Leelawadee" w:hAnsi="Leelawadee" w:cs="Leelawadee"/>
+                <w:b/>
+                <w:bCs/>
+                <w:sz w:val="26"/>
+                <w:szCs w:val="26"/>
+              </w:rPr>
+              <w:t>Classic Cargo Design with 8 Pockets</w:t>
+            </w:r>
+          </w:p>
+          <w:p>
+            <w:pPr>
+              <w:rPr>
+                <w:rFonts w:ascii="Leelawadee" w:hAnsi="Leelawadee" w:cs="Leelawadee"/>
+                <w:sz w:val="26"/>
+                <w:szCs w:val="26"/>
+              </w:rPr>
+            </w:pPr>
+            <w:r>
+              <w:rPr>
+                <w:rFonts w:ascii="Leelawadee" w:hAnsi="Leelawadee" w:cs="Leelawadee"/>
+                <w:sz w:val="26"/>
+                <w:szCs w:val="26"/>
+              </w:rPr>
+              <w:t>Built for function and versatility, these baggy cargo pants feature multiple deep and durable pockets to carry essentials hands-free. Includes four side cargo flap pockets, two slash pockets, and two back patch pockets for quick-access storage.</w:t>
+            </w:r>
+          </w:p>
+          <w:p>
+            <w:pPr>
+              <w:rPr>
+                <w:rFonts w:ascii="Leelawadee" w:hAnsi="Leelawadee" w:cs="Leelawadee"/>
+                <w:sz w:val="26"/>
+                <w:szCs w:val="26"/>
+              </w:rPr>
+            </w:pPr>
+          </w:p>
+          <w:p>
+            <w:pPr>
+              <w:rPr>
+                <w:rFonts w:ascii="Leelawadee" w:hAnsi="Leelawadee" w:cs="Leelawadee"/>
+                <w:b/>
+                <w:bCs/>
+                <w:sz w:val="26"/>
+                <w:szCs w:val="26"/>
+              </w:rPr>
+            </w:pPr>
+            <w:r>
+              <w:rPr>
+                <w:rFonts w:ascii="Leelawadee" w:hAnsi="Leelawadee" w:cs="Leelawadee"/>
+                <w:b/>
+                <w:bCs/>
+                <w:sz w:val="26"/>
+                <w:szCs w:val="26"/>
+              </w:rPr>
+              <w:t>Adjustable Fit for Maximum Comfort</w:t>
+            </w:r>
+          </w:p>
+          <w:p>
+            <w:pPr>
+              <w:rPr>
+                <w:rFonts w:ascii="Leelawadee" w:hAnsi="Leelawadee" w:cs="Leelawadee"/>
+                <w:sz w:val="26"/>
+                <w:szCs w:val="26"/>
+              </w:rPr>
+            </w:pPr>
+            <w:r>
+              <w:rPr>
+                <w:rFonts w:ascii="Leelawadee" w:hAnsi="Leelawadee" w:cs="Leelawadee"/>
+                <w:sz w:val="26"/>
+                <w:szCs w:val="26"/>
+              </w:rPr>
+              <w:t>Equipped with an adjustable drawstring waist and closure, these pants allow for a customizable fit. A drawstring at the ankles adds extra versatility. Available in sizes XS to 6XL, they accommodate various body types for both men and women’s casual wear.</w:t>
             </w:r>
           </w:p>
         </w:tc>
@@ -2088,7 +2616,6 @@
                 <w:sz w:val="26"/>
                 <w:szCs w:val="26"/>
               </w:rPr>
-              <w:lastRenderedPageBreak/>
               <w:t>10</w:t>
             </w:r>
           </w:p>
@@ -3425,7 +3952,7 @@
 </file>
 
 <file path=customXml/itemProps1.xml><?xml version="1.0" encoding="utf-8"?>
-<ds:datastoreItem xmlns:ds="http://schemas.openxmlformats.org/officeDocument/2006/customXml" ds:itemID="{DD0B9818-F16C-42D2-B84D-07C0595B335D}">
+<ds:datastoreItem xmlns:ds="http://schemas.openxmlformats.org/officeDocument/2006/customXml" ds:itemID="{9C50F30F-45A0-4DBE-8EB3-7F04408C506C}">
   <ds:schemaRefs>
     <ds:schemaRef ds:uri="http://schemas.openxmlformats.org/officeDocument/2006/bibliography"/>
   </ds:schemaRefs>

</xml_diff>

<commit_message>
Adding five products images for men jeans
</commit_message>
<xml_diff>
--- a/admin/inc/images/clothes/men/pants/casual/all casual.docx
+++ b/admin/inc/images/clothes/men/pants/casual/all casual.docx
@@ -239,6 +239,8 @@
               </w:rPr>
               <w:t>China</w:t>
             </w:r>
+            <w:bookmarkStart w:id="0" w:name="_GoBack"/>
+            <w:bookmarkEnd w:id="0"/>
           </w:p>
           <w:p>
             <w:pPr>
@@ -583,6 +585,14 @@
               </w:rPr>
               <w:t>97% Cotton, 3% Spandex</w:t>
             </w:r>
+            <w:r>
+              <w:rPr>
+                <w:rFonts w:ascii="Leelawadee" w:hAnsi="Leelawadee" w:cs="Leelawadee"/>
+                <w:sz w:val="26"/>
+                <w:szCs w:val="26"/>
+              </w:rPr>
+              <w:t>.</w:t>
+            </w:r>
           </w:p>
           <w:p>
             <w:pPr>
@@ -616,6 +626,14 @@
               </w:rPr>
               <w:t>Machine Wash</w:t>
             </w:r>
+            <w:r>
+              <w:rPr>
+                <w:rFonts w:ascii="Leelawadee" w:hAnsi="Leelawadee" w:cs="Leelawadee"/>
+                <w:sz w:val="26"/>
+                <w:szCs w:val="26"/>
+              </w:rPr>
+              <w:t>.</w:t>
+            </w:r>
           </w:p>
           <w:p>
             <w:pPr>
@@ -649,6 +667,14 @@
               </w:rPr>
               <w:t>Imported</w:t>
             </w:r>
+            <w:r>
+              <w:rPr>
+                <w:rFonts w:ascii="Leelawadee" w:hAnsi="Leelawadee" w:cs="Leelawadee"/>
+                <w:sz w:val="26"/>
+                <w:szCs w:val="26"/>
+              </w:rPr>
+              <w:t>.</w:t>
+            </w:r>
           </w:p>
           <w:p>
             <w:pPr>
@@ -681,6 +707,14 @@
                 <w:szCs w:val="26"/>
               </w:rPr>
               <w:t>Zipper</w:t>
+            </w:r>
+            <w:r>
+              <w:rPr>
+                <w:rFonts w:ascii="Leelawadee" w:hAnsi="Leelawadee" w:cs="Leelawadee"/>
+                <w:sz w:val="26"/>
+                <w:szCs w:val="26"/>
+              </w:rPr>
+              <w:t>.</w:t>
             </w:r>
           </w:p>
           <w:p>
@@ -1667,13 +1701,17 @@
             <w:pPr>
               <w:rPr>
                 <w:rFonts w:ascii="Leelawadee" w:hAnsi="Leelawadee" w:cs="Leelawadee"/>
-                <w:sz w:val="26"/>
-                <w:szCs w:val="26"/>
-              </w:rPr>
-            </w:pPr>
-            <w:r>
-              <w:rPr>
-                <w:rFonts w:ascii="Leelawadee" w:hAnsi="Leelawadee" w:cs="Leelawadee"/>
+                <w:b/>
+                <w:bCs/>
+                <w:sz w:val="26"/>
+                <w:szCs w:val="26"/>
+              </w:rPr>
+            </w:pPr>
+            <w:r>
+              <w:rPr>
+                <w:rFonts w:ascii="Leelawadee" w:hAnsi="Leelawadee" w:cs="Leelawadee"/>
+                <w:b/>
+                <w:bCs/>
                 <w:sz w:val="26"/>
                 <w:szCs w:val="26"/>
               </w:rPr>
@@ -1891,7 +1929,15 @@
                 <w:sz w:val="26"/>
                 <w:szCs w:val="26"/>
               </w:rPr>
-              <w:t>Designed with an 8" leg opening (US size 32) for a clean, tailored silhouette.</w:t>
+              <w:t>Designed with an 8</w:t>
+            </w:r>
+            <w:r>
+              <w:rPr>
+                <w:rFonts w:ascii="Leelawadee" w:hAnsi="Leelawadee" w:cs="Leelawadee"/>
+                <w:sz w:val="26"/>
+                <w:szCs w:val="26"/>
+              </w:rPr>
+              <w:t xml:space="preserve"> leg opening (US size 32) for a clean, tailored silhouette.</w:t>
             </w:r>
           </w:p>
         </w:tc>
@@ -2143,7 +2189,6 @@
                 <w:szCs w:val="26"/>
               </w:rPr>
             </w:pPr>
-            <w:bookmarkStart w:id="0" w:name="_GoBack"/>
             <w:r>
               <w:rPr>
                 <w:rFonts w:ascii="Leelawadee" w:hAnsi="Leelawadee" w:cs="Leelawadee"/>
@@ -2155,7 +2200,6 @@
               <w:t>Relaxed Fit &amp; All-Day Comfort</w:t>
             </w:r>
           </w:p>
-          <w:bookmarkEnd w:id="0"/>
           <w:p>
             <w:pPr>
               <w:rPr>
@@ -3952,7 +3996,7 @@
 </file>
 
 <file path=customXml/itemProps1.xml><?xml version="1.0" encoding="utf-8"?>
-<ds:datastoreItem xmlns:ds="http://schemas.openxmlformats.org/officeDocument/2006/customXml" ds:itemID="{9C50F30F-45A0-4DBE-8EB3-7F04408C506C}">
+<ds:datastoreItem xmlns:ds="http://schemas.openxmlformats.org/officeDocument/2006/customXml" ds:itemID="{BA03027E-3D08-480A-88CD-2FA7E25DF50C}">
   <ds:schemaRefs>
     <ds:schemaRef ds:uri="http://schemas.openxmlformats.org/officeDocument/2006/bibliography"/>
   </ds:schemaRefs>

</xml_diff>